<commit_message>
[mod] updated comments. [mod] updated report.
</commit_message>
<xml_diff>
--- a/332_451_Final_Project_Report.docx
+++ b/332_451_Final_Project_Report.docx
@@ -739,6 +739,7 @@
           <w:rFonts w:ascii="Times New Roman" w:hAnsi="Times New Roman"/>
           <w:b/>
         </w:rPr>
+        <w:lastRenderedPageBreak/>
         <w:t>Description</w:t>
       </w:r>
     </w:p>
@@ -784,7 +785,21 @@
         <w:rPr>
           <w:rFonts w:ascii="Times New Roman" w:hAnsi="Times New Roman"/>
         </w:rPr>
-        <w:t xml:space="preserve"> time is required. Even a relatively low 24 frames per second would take an infeasible amount of time to process sequentially, especially for use in streaming applications that have become popular with the rise of cloud computing. One method to solve this problem is compression which trades image quality for </w:t>
+        <w:t xml:space="preserve"> time is required. Even a relatively low 24 frames per second would take an infeasible amount of time to process sequentially, especially for use in streaming applications that have become popular with the rise of cloud computing. One method to solve this problem is </w:t>
+      </w:r>
+      <w:proofErr w:type="gramStart"/>
+      <w:r>
+        <w:rPr>
+          <w:rFonts w:ascii="Times New Roman" w:hAnsi="Times New Roman"/>
+        </w:rPr>
+        <w:t>compression which</w:t>
+      </w:r>
+      <w:proofErr w:type="gramEnd"/>
+      <w:r>
+        <w:rPr>
+          <w:rFonts w:ascii="Times New Roman" w:hAnsi="Times New Roman"/>
+        </w:rPr>
+        <w:t xml:space="preserve"> trades image quality for </w:t>
       </w:r>
       <w:r>
         <w:rPr>
@@ -848,57 +863,215 @@
           <w:b/>
         </w:rPr>
       </w:pPr>
+      <w:r>
+        <w:rPr>
+          <w:rFonts w:ascii="Times New Roman" w:hAnsi="Times New Roman"/>
+          <w:b/>
+        </w:rPr>
+        <w:t>Goals</w:t>
+      </w:r>
+    </w:p>
+    <w:p>
+      <w:pPr>
+        <w:ind w:left="360"/>
+        <w:jc w:val="both"/>
+        <w:rPr>
+          <w:rFonts w:ascii="Times New Roman" w:hAnsi="Times New Roman"/>
+        </w:rPr>
+      </w:pPr>
+      <w:r>
+        <w:rPr>
+          <w:rFonts w:ascii="Times New Roman" w:hAnsi="Times New Roman"/>
+        </w:rPr>
+        <w:t xml:space="preserve">The main goal of this project is to understand how </w:t>
+      </w:r>
+      <w:proofErr w:type="gramStart"/>
+      <w:r>
+        <w:rPr>
+          <w:rFonts w:ascii="Times New Roman" w:hAnsi="Times New Roman"/>
+        </w:rPr>
+        <w:t>image processing</w:t>
+      </w:r>
+      <w:proofErr w:type="gramEnd"/>
+      <w:r>
+        <w:rPr>
+          <w:rFonts w:ascii="Times New Roman" w:hAnsi="Times New Roman"/>
+        </w:rPr>
+        <w:t xml:space="preserve"> algorithms can be sped up using parallelization. We chose to use CUDA as it seemed like a natural choice for out application. GPUs are typically used for 3D graphics rendering, so using one to process a single image </w:t>
+      </w:r>
+      <w:r>
+        <w:rPr>
+          <w:rFonts w:ascii="Times New Roman" w:hAnsi="Times New Roman"/>
+        </w:rPr>
+        <w:t>will</w:t>
+      </w:r>
+      <w:r>
+        <w:rPr>
+          <w:rFonts w:ascii="Times New Roman" w:hAnsi="Times New Roman"/>
+        </w:rPr>
+        <w:t xml:space="preserve"> be no problem. </w:t>
+      </w:r>
+    </w:p>
+    <w:p>
+      <w:pPr>
+        <w:ind w:left="360"/>
+        <w:jc w:val="both"/>
+        <w:rPr>
+          <w:rFonts w:ascii="Times New Roman" w:hAnsi="Times New Roman"/>
+        </w:rPr>
+      </w:pPr>
+      <w:r>
+        <w:rPr>
+          <w:rFonts w:ascii="Times New Roman" w:hAnsi="Times New Roman"/>
+        </w:rPr>
+        <w:t xml:space="preserve">Also, memory alignment is a huge aspect of image processing. By understanding how the image data is laid out in memory is crucial to optimizing our code. Another goal of ours is to understand how this works and write our program to take full advantage of it to minimize the processing time. </w:t>
+      </w:r>
+    </w:p>
+    <w:p>
+      <w:pPr>
+        <w:ind w:left="360"/>
+        <w:jc w:val="both"/>
+        <w:rPr>
+          <w:rFonts w:ascii="Times New Roman" w:hAnsi="Times New Roman"/>
+        </w:rPr>
+      </w:pPr>
+    </w:p>
+    <w:p>
+      <w:pPr>
+        <w:ind w:left="360"/>
+        <w:jc w:val="both"/>
+        <w:rPr>
+          <w:rFonts w:ascii="Times New Roman" w:hAnsi="Times New Roman"/>
+        </w:rPr>
+      </w:pPr>
+    </w:p>
+    <w:p>
+      <w:pPr>
+        <w:ind w:left="360"/>
+        <w:jc w:val="both"/>
+        <w:rPr>
+          <w:rFonts w:ascii="Times New Roman" w:hAnsi="Times New Roman"/>
+        </w:rPr>
+      </w:pPr>
+    </w:p>
+    <w:p>
+      <w:pPr>
+        <w:ind w:left="360"/>
+        <w:jc w:val="both"/>
+        <w:rPr>
+          <w:rFonts w:ascii="Times New Roman" w:hAnsi="Times New Roman"/>
+        </w:rPr>
+      </w:pPr>
+    </w:p>
+    <w:p>
+      <w:pPr>
+        <w:ind w:left="360"/>
+        <w:jc w:val="both"/>
+        <w:rPr>
+          <w:rFonts w:ascii="Times New Roman" w:hAnsi="Times New Roman"/>
+        </w:rPr>
+      </w:pPr>
+    </w:p>
+    <w:p>
+      <w:pPr>
+        <w:ind w:left="360"/>
+        <w:jc w:val="both"/>
+        <w:rPr>
+          <w:rFonts w:ascii="Times New Roman" w:hAnsi="Times New Roman"/>
+        </w:rPr>
+      </w:pPr>
+    </w:p>
+    <w:p>
+      <w:pPr>
+        <w:ind w:left="360"/>
+        <w:jc w:val="both"/>
+        <w:rPr>
+          <w:rFonts w:ascii="Times New Roman" w:hAnsi="Times New Roman"/>
+        </w:rPr>
+      </w:pPr>
+    </w:p>
+    <w:p>
+      <w:pPr>
+        <w:ind w:left="360"/>
+        <w:jc w:val="both"/>
+        <w:rPr>
+          <w:rFonts w:ascii="Times New Roman" w:hAnsi="Times New Roman"/>
+        </w:rPr>
+      </w:pPr>
+    </w:p>
+    <w:p>
+      <w:pPr>
+        <w:ind w:left="360"/>
+        <w:jc w:val="both"/>
+        <w:rPr>
+          <w:rFonts w:ascii="Times New Roman" w:hAnsi="Times New Roman"/>
+        </w:rPr>
+      </w:pPr>
+    </w:p>
+    <w:p>
+      <w:pPr>
+        <w:ind w:left="360"/>
+        <w:jc w:val="both"/>
+        <w:rPr>
+          <w:rFonts w:ascii="Times New Roman" w:hAnsi="Times New Roman"/>
+        </w:rPr>
+      </w:pPr>
+    </w:p>
+    <w:p>
+      <w:pPr>
+        <w:ind w:left="360"/>
+        <w:jc w:val="both"/>
+        <w:rPr>
+          <w:rFonts w:ascii="Times New Roman" w:hAnsi="Times New Roman"/>
+        </w:rPr>
+      </w:pPr>
+    </w:p>
+    <w:p>
+      <w:pPr>
+        <w:ind w:left="360"/>
+        <w:jc w:val="both"/>
+        <w:rPr>
+          <w:rFonts w:ascii="Times New Roman" w:hAnsi="Times New Roman"/>
+        </w:rPr>
+      </w:pPr>
+    </w:p>
+    <w:p>
+      <w:pPr>
+        <w:ind w:left="360"/>
+        <w:jc w:val="both"/>
+        <w:rPr>
+          <w:rFonts w:ascii="Times New Roman" w:hAnsi="Times New Roman"/>
+        </w:rPr>
+      </w:pPr>
+    </w:p>
+    <w:p>
+      <w:pPr>
+        <w:jc w:val="both"/>
+        <w:rPr>
+          <w:rFonts w:ascii="Times New Roman" w:hAnsi="Times New Roman"/>
+          <w:b/>
+        </w:rPr>
+      </w:pPr>
+      <w:r>
+        <w:rPr>
+          <w:rFonts w:ascii="Times New Roman" w:hAnsi="Times New Roman"/>
+          <w:b/>
+        </w:rPr>
+        <w:lastRenderedPageBreak/>
+        <w:t>Resize</w:t>
+      </w:r>
+    </w:p>
+    <w:p>
+      <w:pPr>
+        <w:ind w:left="360"/>
+        <w:jc w:val="both"/>
+        <w:rPr>
+          <w:rFonts w:ascii="Times New Roman" w:hAnsi="Times New Roman"/>
+          <w:b/>
+        </w:rPr>
+      </w:pPr>
       <w:bookmarkStart w:id="0" w:name="_GoBack"/>
       <w:bookmarkEnd w:id="0"/>
-      <w:r>
-        <w:rPr>
-          <w:rFonts w:ascii="Times New Roman" w:hAnsi="Times New Roman"/>
-          <w:b/>
-        </w:rPr>
-        <w:t>Goals</w:t>
-      </w:r>
-    </w:p>
-    <w:p>
-      <w:pPr>
-        <w:ind w:left="360"/>
-        <w:jc w:val="both"/>
-        <w:rPr>
-          <w:rFonts w:ascii="Times New Roman" w:hAnsi="Times New Roman"/>
-        </w:rPr>
-      </w:pPr>
-      <w:r>
-        <w:rPr>
-          <w:rFonts w:ascii="Times New Roman" w:hAnsi="Times New Roman"/>
-        </w:rPr>
-        <w:t xml:space="preserve">The main goal of this project is to understand how image processing algorithms can be sped up using parallelization. We chose to use CUDA as it seemed like a natural choice for out application. GPUs are typically used for 3D graphics rendering, so using one to process a single image </w:t>
-      </w:r>
-      <w:r>
-        <w:rPr>
-          <w:rFonts w:ascii="Times New Roman" w:hAnsi="Times New Roman"/>
-        </w:rPr>
-        <w:t>will</w:t>
-      </w:r>
-      <w:r>
-        <w:rPr>
-          <w:rFonts w:ascii="Times New Roman" w:hAnsi="Times New Roman"/>
-        </w:rPr>
-        <w:t xml:space="preserve"> be no problem. </w:t>
-      </w:r>
-    </w:p>
-    <w:p>
-      <w:pPr>
-        <w:ind w:left="360"/>
-        <w:jc w:val="both"/>
-        <w:rPr>
-          <w:rFonts w:ascii="Times New Roman" w:hAnsi="Times New Roman"/>
-        </w:rPr>
-      </w:pPr>
-      <w:r>
-        <w:rPr>
-          <w:rFonts w:ascii="Times New Roman" w:hAnsi="Times New Roman"/>
-        </w:rPr>
-        <w:t xml:space="preserve">Also, memory alignment is a huge aspect of image processing. By understanding how the image data is laid out in memory is crucial to optimizing our code. Another goal of ours is to understand how this works and write our program to take full advantage of it to minimize the processing time. </w:t>
-      </w:r>
     </w:p>
     <w:sectPr>
       <w:pgSz w:w="12240" w:h="15840"/>

</xml_diff>

<commit_message>
[add] added results. [mod] updated report. [mod] further optimized blur and resize.
</commit_message>
<xml_diff>
--- a/332_451_Final_Project_Report.docx
+++ b/332_451_Final_Project_Report.docx
@@ -739,6 +739,7 @@
           <w:rFonts w:ascii="Times New Roman" w:hAnsi="Times New Roman"/>
           <w:b/>
         </w:rPr>
+        <w:lastRenderedPageBreak/>
         <w:t>Description</w:t>
       </w:r>
     </w:p>
@@ -880,21 +881,7 @@
         <w:rPr>
           <w:rFonts w:ascii="Times New Roman" w:hAnsi="Times New Roman"/>
         </w:rPr>
-        <w:t xml:space="preserve">The main goal of this project is to understand how </w:t>
-      </w:r>
-      <w:proofErr w:type="gramStart"/>
-      <w:r>
-        <w:rPr>
-          <w:rFonts w:ascii="Times New Roman" w:hAnsi="Times New Roman"/>
-        </w:rPr>
-        <w:t>image processing</w:t>
-      </w:r>
-      <w:proofErr w:type="gramEnd"/>
-      <w:r>
-        <w:rPr>
-          <w:rFonts w:ascii="Times New Roman" w:hAnsi="Times New Roman"/>
-        </w:rPr>
-        <w:t xml:space="preserve"> algorithms can be sped up using parallelization. We chose to use CUDA as it seemed like a natural choice for out application. GPUs are typically used for 3D graphics rendering, so using one to process a single image </w:t>
+        <w:t xml:space="preserve">The main goal of this project is to understand how image processing algorithms can be sped up using parallelization. We chose to use CUDA as it seemed like a natural choice for out application. GPUs are typically used for 3D graphics rendering, so using one to process a single image </w:t>
       </w:r>
       <w:r>
         <w:rPr>
@@ -1054,6 +1041,7 @@
           <w:rFonts w:ascii="Times New Roman" w:hAnsi="Times New Roman"/>
           <w:b/>
         </w:rPr>
+        <w:lastRenderedPageBreak/>
         <w:t>Resize</w:t>
       </w:r>
     </w:p>
@@ -1069,44 +1057,883 @@
         <w:rPr>
           <w:rFonts w:ascii="Times New Roman" w:hAnsi="Times New Roman"/>
         </w:rPr>
-        <w:t>It is often necessary to change the resolu</w:t>
+        <w:t xml:space="preserve">It is often necessary to change the resolution of an image. For this process, a resize filter can be used, also commonly referred to as upsampling (when increasing the image resolution) and downsampling (when decreasing the image resolution). </w:t>
+      </w:r>
+      <w:r>
+        <w:rPr>
+          <w:rFonts w:ascii="Times New Roman" w:hAnsi="Times New Roman"/>
+        </w:rPr>
+        <w:t>When making the image smaller (downsampling), pixels are dropped from the original image to create a lower resolution output. For enlarging the image (upsampling), some pixel values are duplicated to increase the resolution. In both cases, the algorithm must decide which pixels to drop or keep. A bad decision can result in blockiness</w:t>
+      </w:r>
+      <w:r>
+        <w:rPr>
+          <w:rFonts w:ascii="Times New Roman" w:hAnsi="Times New Roman"/>
+        </w:rPr>
+        <w:t>,</w:t>
+      </w:r>
+      <w:r>
+        <w:rPr>
+          <w:rFonts w:ascii="Times New Roman" w:hAnsi="Times New Roman"/>
+        </w:rPr>
+        <w:t xml:space="preserve"> which is undesirable and very noticeable</w:t>
+      </w:r>
+      <w:r>
+        <w:rPr>
+          <w:rFonts w:ascii="Times New Roman" w:hAnsi="Times New Roman"/>
+        </w:rPr>
+        <w:t>,</w:t>
+      </w:r>
+      <w:r>
+        <w:rPr>
+          <w:rFonts w:ascii="Times New Roman" w:hAnsi="Times New Roman"/>
+        </w:rPr>
+        <w:t xml:space="preserve"> even to the average viewer. </w:t>
+      </w:r>
+      <w:r>
+        <w:rPr>
+          <w:rFonts w:ascii="Times New Roman" w:hAnsi="Times New Roman"/>
+        </w:rPr>
+        <w:t>This is where the filter aspect comes in. There are various interpolation types that can be applied to result in a smoother output, such as nearest neighbor, bilinear, and bicubic,</w:t>
+      </w:r>
+      <w:r>
+        <w:rPr>
+          <w:rFonts w:ascii="Times New Roman" w:hAnsi="Times New Roman"/>
+        </w:rPr>
+        <w:t xml:space="preserve"> each of which varies</w:t>
+      </w:r>
+      <w:r>
+        <w:rPr>
+          <w:rFonts w:ascii="Times New Roman" w:hAnsi="Times New Roman"/>
+        </w:rPr>
+        <w:t xml:space="preserve"> in complexit</w:t>
+      </w:r>
+      <w:r>
+        <w:rPr>
+          <w:rFonts w:ascii="Times New Roman" w:hAnsi="Times New Roman"/>
+        </w:rPr>
+        <w:t>y (and thus time to code and compute).</w:t>
+      </w:r>
+      <w:r>
+        <w:rPr>
+          <w:rFonts w:ascii="Times New Roman" w:hAnsi="Times New Roman"/>
+        </w:rPr>
+        <w:t xml:space="preserve"> For our purposes we chose nearest neighbor. It is relatively simple and results in a blockier result, but we were more interested in how parallelization could speed up the process as opposed to the intricacies of sampling algorithms. </w:t>
+      </w:r>
+    </w:p>
+    <w:p>
+      <w:pPr>
+        <w:ind w:left="360"/>
+        <w:jc w:val="both"/>
+        <w:rPr>
+          <w:rFonts w:ascii="Times New Roman" w:hAnsi="Times New Roman"/>
+        </w:rPr>
+      </w:pPr>
+      <w:r>
+        <w:rPr>
+          <w:rFonts w:ascii="Times New Roman" w:hAnsi="Times New Roman"/>
+        </w:rPr>
+        <w:tab/>
+        <w:t xml:space="preserve">Once the algorithm was implemented in C++, the process of optimization parallelization began. First, we looked at how the image was being iterated over. At first, the algorithm was viewing the image by columns. However, when we changed this to have it travel by rows, we noticed a significant speedup. This is due to how the image is laid out in memory. A bitmap image can be thought of as one large array of the image rows placed next to each other. Also, in our case the red, green, and blue components of each pixel are given one byte and placed in memory in the order blue green red. Therefore, to optimize performance, we read and write from images by iterating through rows and accessing first blue, then green, then red. </w:t>
+      </w:r>
+    </w:p>
+    <w:p>
+      <w:pPr>
+        <w:ind w:left="360"/>
+        <w:jc w:val="both"/>
+        <w:rPr>
+          <w:rFonts w:ascii="Times New Roman" w:hAnsi="Times New Roman"/>
+        </w:rPr>
+      </w:pPr>
+      <w:r>
+        <w:rPr>
+          <w:rFonts w:ascii="Times New Roman" w:hAnsi="Times New Roman"/>
+        </w:rPr>
+        <w:tab/>
+        <w:t xml:space="preserve">Next, the decision of how to allocate work among threads and blocks was made. We decided to give each thread a block of the image to process. This was done by dividing the columns up and distributing them among the threads and dividing the rows and distributing them among thread blocks. </w:t>
+      </w:r>
+      <w:r>
+        <w:rPr>
+          <w:rFonts w:ascii="Times New Roman" w:hAnsi="Times New Roman"/>
+        </w:rPr>
+        <w:t xml:space="preserve">Among all the implementations we tried, this seemed to work the best and we noticed significant speedup when increasing the number of threads and blocks. </w:t>
+      </w:r>
+    </w:p>
+    <w:p>
+      <w:pPr>
+        <w:ind w:left="360"/>
+        <w:jc w:val="both"/>
+        <w:rPr>
+          <w:rFonts w:ascii="Times New Roman" w:hAnsi="Times New Roman"/>
+        </w:rPr>
+      </w:pPr>
+    </w:p>
+    <w:p>
+      <w:pPr>
+        <w:ind w:left="360"/>
+        <w:jc w:val="both"/>
+        <w:rPr>
+          <w:rFonts w:ascii="Times New Roman" w:hAnsi="Times New Roman"/>
+          <w:b/>
+        </w:rPr>
+      </w:pPr>
+    </w:p>
+    <w:p>
+      <w:pPr>
+        <w:ind w:left="360"/>
+        <w:jc w:val="both"/>
+        <w:rPr>
+          <w:rFonts w:ascii="Times New Roman" w:hAnsi="Times New Roman"/>
+          <w:b/>
+        </w:rPr>
+      </w:pPr>
+    </w:p>
+    <w:p>
+      <w:pPr>
+        <w:ind w:left="360"/>
+        <w:jc w:val="both"/>
+        <w:rPr>
+          <w:rFonts w:ascii="Times New Roman" w:hAnsi="Times New Roman"/>
+          <w:b/>
+        </w:rPr>
+      </w:pPr>
+    </w:p>
+    <w:p>
+      <w:pPr>
+        <w:ind w:left="360"/>
+        <w:jc w:val="both"/>
+        <w:rPr>
+          <w:rFonts w:ascii="Times New Roman" w:hAnsi="Times New Roman"/>
+          <w:b/>
+        </w:rPr>
+      </w:pPr>
+    </w:p>
+    <w:p>
+      <w:pPr>
+        <w:ind w:left="360"/>
+        <w:jc w:val="both"/>
+        <w:rPr>
+          <w:rFonts w:ascii="Times New Roman" w:hAnsi="Times New Roman"/>
+          <w:b/>
+        </w:rPr>
+      </w:pPr>
+    </w:p>
+    <w:p>
+      <w:pPr>
+        <w:ind w:left="360"/>
+        <w:jc w:val="both"/>
+        <w:rPr>
+          <w:rFonts w:ascii="Times New Roman" w:hAnsi="Times New Roman"/>
+          <w:b/>
+        </w:rPr>
+      </w:pPr>
+    </w:p>
+    <w:p>
+      <w:pPr>
+        <w:ind w:left="360"/>
+        <w:jc w:val="both"/>
+        <w:rPr>
+          <w:rFonts w:ascii="Times New Roman" w:hAnsi="Times New Roman"/>
+          <w:b/>
+        </w:rPr>
+      </w:pPr>
+    </w:p>
+    <w:p>
+      <w:pPr>
+        <w:ind w:left="360"/>
+        <w:jc w:val="both"/>
+        <w:rPr>
+          <w:rFonts w:ascii="Times New Roman" w:hAnsi="Times New Roman"/>
+          <w:b/>
+        </w:rPr>
+      </w:pPr>
+    </w:p>
+    <w:p>
+      <w:pPr>
+        <w:ind w:left="360"/>
+        <w:jc w:val="both"/>
+        <w:rPr>
+          <w:rFonts w:ascii="Times New Roman" w:hAnsi="Times New Roman"/>
+          <w:b/>
+        </w:rPr>
+      </w:pPr>
+    </w:p>
+    <w:p>
+      <w:pPr>
+        <w:ind w:left="360"/>
+        <w:jc w:val="both"/>
+        <w:rPr>
+          <w:rFonts w:ascii="Times New Roman" w:hAnsi="Times New Roman"/>
+          <w:b/>
+        </w:rPr>
+      </w:pPr>
+    </w:p>
+    <w:p>
+      <w:pPr>
+        <w:ind w:left="360"/>
+        <w:jc w:val="both"/>
+        <w:rPr>
+          <w:rFonts w:ascii="Times New Roman" w:hAnsi="Times New Roman"/>
+          <w:b/>
+        </w:rPr>
+      </w:pPr>
+    </w:p>
+    <w:p>
+      <w:pPr>
+        <w:ind w:left="360"/>
+        <w:jc w:val="both"/>
+        <w:rPr>
+          <w:rFonts w:ascii="Times New Roman" w:hAnsi="Times New Roman"/>
+          <w:b/>
+        </w:rPr>
+      </w:pPr>
+    </w:p>
+    <w:p>
+      <w:pPr>
+        <w:ind w:left="360"/>
+        <w:jc w:val="both"/>
+        <w:rPr>
+          <w:rFonts w:ascii="Times New Roman" w:hAnsi="Times New Roman"/>
+          <w:b/>
+        </w:rPr>
+      </w:pPr>
+    </w:p>
+    <w:p>
+      <w:pPr>
+        <w:ind w:left="360"/>
+        <w:jc w:val="both"/>
+        <w:rPr>
+          <w:rFonts w:ascii="Times New Roman" w:hAnsi="Times New Roman"/>
+          <w:b/>
+        </w:rPr>
+      </w:pPr>
+    </w:p>
+    <w:p>
+      <w:pPr>
+        <w:ind w:left="360"/>
+        <w:jc w:val="both"/>
+        <w:rPr>
+          <w:rFonts w:ascii="Times New Roman" w:hAnsi="Times New Roman"/>
+          <w:b/>
+        </w:rPr>
+      </w:pPr>
+    </w:p>
+    <w:p>
+      <w:pPr>
+        <w:ind w:left="360"/>
+        <w:jc w:val="both"/>
+        <w:rPr>
+          <w:rFonts w:ascii="Times New Roman" w:hAnsi="Times New Roman"/>
+          <w:b/>
+        </w:rPr>
+      </w:pPr>
+      <w:r>
+        <w:rPr>
+          <w:rFonts w:ascii="Times New Roman" w:hAnsi="Times New Roman"/>
+          <w:b/>
+        </w:rPr>
+        <w:lastRenderedPageBreak/>
+        <w:t>Testing</w:t>
+      </w:r>
+    </w:p>
+    <w:p>
+      <w:pPr>
+        <w:ind w:left="360"/>
+        <w:jc w:val="both"/>
+        <w:rPr>
+          <w:rFonts w:ascii="Times New Roman" w:hAnsi="Times New Roman"/>
+        </w:rPr>
+      </w:pPr>
+      <w:r>
+        <w:rPr>
+          <w:rFonts w:ascii="Times New Roman" w:hAnsi="Times New Roman"/>
+        </w:rPr>
+        <w:t xml:space="preserve">Running the program sequentially takes about 563ms. This was calculated running the CUDA program with a block size of 1x1 and a grid size of 1x1. </w:t>
+      </w:r>
+      <w:r>
+        <w:rPr>
+          <w:rFonts w:ascii="Times New Roman" w:hAnsi="Times New Roman"/>
+        </w:rPr>
+        <w:t xml:space="preserve">Running it as a standard C++ program would be slightly faster due to the overhead of CUDA memory allocation, but we felt it was a good base comparison for our tests. </w:t>
+      </w:r>
+    </w:p>
+    <w:p>
+      <w:pPr>
+        <w:ind w:left="360" w:firstLine="360"/>
+        <w:jc w:val="both"/>
+        <w:rPr>
+          <w:rFonts w:ascii="Times New Roman" w:hAnsi="Times New Roman"/>
+        </w:rPr>
+      </w:pPr>
+      <w:r>
+        <w:rPr>
+          <w:rFonts w:ascii="Times New Roman" w:hAnsi="Times New Roman"/>
+        </w:rPr>
+        <w:t>First, the program was run</w:t>
+      </w:r>
+      <w:r>
+        <w:rPr>
+          <w:rFonts w:ascii="Times New Roman" w:hAnsi="Times New Roman"/>
+        </w:rPr>
+        <w:t xml:space="preserve"> while varying a single dimension of the</w:t>
+      </w:r>
+      <w:r>
+        <w:rPr>
+          <w:rFonts w:ascii="Times New Roman" w:hAnsi="Times New Roman"/>
+        </w:rPr>
+        <w:t xml:space="preserve"> block size</w:t>
+      </w:r>
+      <w:r>
+        <w:rPr>
+          <w:rFonts w:ascii="Times New Roman" w:hAnsi="Times New Roman"/>
+        </w:rPr>
+        <w:t xml:space="preserve"> from 1 to 8</w:t>
+      </w:r>
+      <w:r>
+        <w:rPr>
+          <w:rFonts w:ascii="Times New Roman" w:hAnsi="Times New Roman"/>
+        </w:rPr>
+        <w:t xml:space="preserve"> and holding the grid size constant.</w:t>
+      </w:r>
+      <w:r>
+        <w:rPr>
+          <w:rFonts w:ascii="Times New Roman" w:hAnsi="Times New Roman"/>
+        </w:rPr>
+        <w:t xml:space="preserve"> Varying the x or y dimension resulted in similar results, shown in the graph below.</w:t>
+      </w:r>
+    </w:p>
+    <w:p>
+      <w:pPr>
+        <w:ind w:left="360"/>
+        <w:jc w:val="both"/>
+        <w:rPr>
+          <w:rFonts w:ascii="Times New Roman" w:hAnsi="Times New Roman"/>
+        </w:rPr>
+      </w:pPr>
+    </w:p>
+    <w:p>
+      <w:pPr>
+        <w:ind w:left="360"/>
+        <w:jc w:val="both"/>
+        <w:rPr>
+          <w:rFonts w:ascii="Times New Roman" w:hAnsi="Times New Roman"/>
+        </w:rPr>
+      </w:pPr>
+      <w:r>
+        <w:rPr>
+          <w:noProof/>
+        </w:rPr>
+        <w:drawing>
+          <wp:inline distT="0" distB="0" distL="0" distR="0" wp14:anchorId="2F7C2B99" wp14:editId="78EAE3C0">
+            <wp:extent cx="5252987" cy="3222057"/>
+            <wp:effectExtent l="0" t="0" r="30480" b="29210"/>
+            <wp:docPr id="1" name="Chart 1"/>
+            <wp:cNvGraphicFramePr/>
+            <a:graphic xmlns:a="http://schemas.openxmlformats.org/drawingml/2006/main">
+              <a:graphicData uri="http://schemas.openxmlformats.org/drawingml/2006/chart">
+                <c:chart xmlns:c="http://schemas.openxmlformats.org/drawingml/2006/chart" xmlns:r="http://schemas.openxmlformats.org/officeDocument/2006/relationships" r:id="rId5"/>
+              </a:graphicData>
+            </a:graphic>
+          </wp:inline>
+        </w:drawing>
+      </w:r>
+    </w:p>
+    <w:p>
+      <w:pPr>
+        <w:ind w:left="360"/>
+        <w:jc w:val="center"/>
+        <w:rPr>
+          <w:rFonts w:ascii="Times New Roman" w:hAnsi="Times New Roman"/>
+          <w:i/>
+          <w:sz w:val="20"/>
+          <w:szCs w:val="20"/>
+        </w:rPr>
+      </w:pPr>
+      <w:r>
+        <w:rPr>
+          <w:rFonts w:ascii="Times New Roman" w:hAnsi="Times New Roman"/>
+          <w:i/>
+          <w:sz w:val="20"/>
+          <w:szCs w:val="20"/>
+        </w:rPr>
+        <w:t>Varying a single block dimension from 1 to 8 (time in milliseconds)</w:t>
+      </w:r>
+    </w:p>
+    <w:p>
+      <w:pPr>
+        <w:ind w:left="360"/>
+        <w:jc w:val="center"/>
+        <w:rPr>
+          <w:rFonts w:ascii="Times New Roman" w:hAnsi="Times New Roman"/>
+        </w:rPr>
+      </w:pPr>
+    </w:p>
+    <w:p>
+      <w:pPr>
+        <w:ind w:left="360" w:firstLine="360"/>
+        <w:jc w:val="both"/>
+        <w:rPr>
+          <w:rFonts w:ascii="Times New Roman" w:hAnsi="Times New Roman"/>
+        </w:rPr>
+      </w:pPr>
+    </w:p>
+    <w:p>
+      <w:pPr>
+        <w:ind w:left="360" w:firstLine="360"/>
+        <w:jc w:val="both"/>
+        <w:rPr>
+          <w:rFonts w:ascii="Times New Roman" w:hAnsi="Times New Roman"/>
+        </w:rPr>
+      </w:pPr>
+    </w:p>
+    <w:p>
+      <w:pPr>
+        <w:ind w:left="360" w:firstLine="360"/>
+        <w:jc w:val="both"/>
+        <w:rPr>
+          <w:rFonts w:ascii="Times New Roman" w:hAnsi="Times New Roman"/>
+        </w:rPr>
+      </w:pPr>
+    </w:p>
+    <w:p>
+      <w:pPr>
+        <w:ind w:left="360" w:firstLine="360"/>
+        <w:jc w:val="both"/>
+        <w:rPr>
+          <w:rFonts w:ascii="Times New Roman" w:hAnsi="Times New Roman"/>
+        </w:rPr>
+      </w:pPr>
+    </w:p>
+    <w:p>
+      <w:pPr>
+        <w:ind w:left="360" w:firstLine="360"/>
+        <w:jc w:val="both"/>
+        <w:rPr>
+          <w:rFonts w:ascii="Times New Roman" w:hAnsi="Times New Roman"/>
+        </w:rPr>
+      </w:pPr>
+    </w:p>
+    <w:p>
+      <w:pPr>
+        <w:ind w:left="360" w:firstLine="360"/>
+        <w:jc w:val="both"/>
+        <w:rPr>
+          <w:rFonts w:ascii="Times New Roman" w:hAnsi="Times New Roman"/>
+        </w:rPr>
+      </w:pPr>
+    </w:p>
+    <w:p>
+      <w:pPr>
+        <w:ind w:left="360" w:firstLine="360"/>
+        <w:jc w:val="both"/>
+        <w:rPr>
+          <w:rFonts w:ascii="Times New Roman" w:hAnsi="Times New Roman"/>
+        </w:rPr>
+      </w:pPr>
+    </w:p>
+    <w:p>
+      <w:pPr>
+        <w:ind w:left="360" w:firstLine="360"/>
+        <w:jc w:val="both"/>
+        <w:rPr>
+          <w:rFonts w:ascii="Times New Roman" w:hAnsi="Times New Roman"/>
+        </w:rPr>
+      </w:pPr>
+    </w:p>
+    <w:p>
+      <w:pPr>
+        <w:ind w:left="360" w:firstLine="360"/>
+        <w:jc w:val="both"/>
+        <w:rPr>
+          <w:rFonts w:ascii="Times New Roman" w:hAnsi="Times New Roman"/>
+        </w:rPr>
+      </w:pPr>
+    </w:p>
+    <w:p>
+      <w:pPr>
+        <w:ind w:left="360" w:firstLine="360"/>
+        <w:jc w:val="both"/>
+        <w:rPr>
+          <w:rFonts w:ascii="Times New Roman" w:hAnsi="Times New Roman"/>
+        </w:rPr>
+      </w:pPr>
+    </w:p>
+    <w:p>
+      <w:pPr>
+        <w:ind w:left="360" w:firstLine="360"/>
+        <w:jc w:val="both"/>
+        <w:rPr>
+          <w:rFonts w:ascii="Times New Roman" w:hAnsi="Times New Roman"/>
+        </w:rPr>
+      </w:pPr>
+    </w:p>
+    <w:p>
+      <w:pPr>
+        <w:ind w:left="360" w:firstLine="360"/>
+        <w:jc w:val="both"/>
+        <w:rPr>
+          <w:rFonts w:ascii="Times New Roman" w:hAnsi="Times New Roman"/>
+        </w:rPr>
+      </w:pPr>
+    </w:p>
+    <w:p>
+      <w:pPr>
+        <w:ind w:left="360" w:firstLine="360"/>
+        <w:jc w:val="both"/>
+        <w:rPr>
+          <w:rFonts w:ascii="Times New Roman" w:hAnsi="Times New Roman"/>
+        </w:rPr>
+      </w:pPr>
+    </w:p>
+    <w:p>
+      <w:pPr>
+        <w:ind w:left="360" w:firstLine="360"/>
+        <w:jc w:val="both"/>
+        <w:rPr>
+          <w:rFonts w:ascii="Times New Roman" w:hAnsi="Times New Roman"/>
+        </w:rPr>
+      </w:pPr>
+    </w:p>
+    <w:p>
+      <w:pPr>
+        <w:ind w:left="360" w:firstLine="360"/>
+        <w:jc w:val="both"/>
+        <w:rPr>
+          <w:rFonts w:ascii="Times New Roman" w:hAnsi="Times New Roman"/>
+        </w:rPr>
+      </w:pPr>
+    </w:p>
+    <w:p>
+      <w:pPr>
+        <w:ind w:left="360" w:firstLine="360"/>
+        <w:jc w:val="both"/>
+        <w:rPr>
+          <w:rFonts w:ascii="Times New Roman" w:hAnsi="Times New Roman"/>
+        </w:rPr>
+      </w:pPr>
+    </w:p>
+    <w:p>
+      <w:pPr>
+        <w:ind w:left="360" w:firstLine="360"/>
+        <w:jc w:val="both"/>
+        <w:rPr>
+          <w:rFonts w:ascii="Times New Roman" w:hAnsi="Times New Roman"/>
+        </w:rPr>
+      </w:pPr>
+      <w:r>
+        <w:rPr>
+          <w:rFonts w:ascii="Times New Roman" w:hAnsi="Times New Roman"/>
+        </w:rPr>
+        <w:t xml:space="preserve">Next we did the same thing, but held the block size constant and altered the grid size. </w:t>
+      </w:r>
+      <w:r>
+        <w:rPr>
+          <w:rFonts w:ascii="Times New Roman" w:hAnsi="Times New Roman"/>
+        </w:rPr>
+        <w:t>Varying the x or y dimension resulted in similar results, shown in the graph below.</w:t>
+      </w:r>
+    </w:p>
+    <w:p>
+      <w:pPr>
+        <w:ind w:left="360" w:firstLine="360"/>
+        <w:jc w:val="both"/>
+        <w:rPr>
+          <w:rFonts w:ascii="Times New Roman" w:hAnsi="Times New Roman"/>
+        </w:rPr>
+      </w:pPr>
+    </w:p>
+    <w:p>
+      <w:pPr>
+        <w:ind w:left="360"/>
+        <w:jc w:val="both"/>
+        <w:rPr>
+          <w:rFonts w:ascii="Times New Roman" w:hAnsi="Times New Roman"/>
+        </w:rPr>
+      </w:pPr>
+      <w:r>
+        <w:rPr>
+          <w:noProof/>
+        </w:rPr>
+        <w:drawing>
+          <wp:inline distT="0" distB="0" distL="0" distR="0" wp14:anchorId="050BDB85" wp14:editId="081E93DD">
+            <wp:extent cx="5252987" cy="3814011"/>
+            <wp:effectExtent l="0" t="0" r="30480" b="21590"/>
+            <wp:docPr id="3" name="Chart 3"/>
+            <wp:cNvGraphicFramePr/>
+            <a:graphic xmlns:a="http://schemas.openxmlformats.org/drawingml/2006/main">
+              <a:graphicData uri="http://schemas.openxmlformats.org/drawingml/2006/chart">
+                <c:chart xmlns:c="http://schemas.openxmlformats.org/drawingml/2006/chart" xmlns:r="http://schemas.openxmlformats.org/officeDocument/2006/relationships" r:id="rId6"/>
+              </a:graphicData>
+            </a:graphic>
+          </wp:inline>
+        </w:drawing>
+      </w:r>
+    </w:p>
+    <w:p>
+      <w:pPr>
+        <w:ind w:left="360"/>
+        <w:jc w:val="center"/>
+        <w:rPr>
+          <w:rFonts w:ascii="Times New Roman" w:hAnsi="Times New Roman"/>
+          <w:i/>
+          <w:sz w:val="20"/>
+          <w:szCs w:val="20"/>
+        </w:rPr>
+      </w:pPr>
+      <w:r>
+        <w:rPr>
+          <w:rFonts w:ascii="Times New Roman" w:hAnsi="Times New Roman"/>
+          <w:i/>
+          <w:sz w:val="20"/>
+          <w:szCs w:val="20"/>
+        </w:rPr>
+        <w:t>Varying a single block dimension from 1 to 8 (time in milliseconds)</w:t>
+      </w:r>
+    </w:p>
+    <w:p>
+      <w:pPr>
+        <w:ind w:left="360"/>
+        <w:jc w:val="both"/>
+        <w:rPr>
+          <w:rFonts w:ascii="Times New Roman" w:hAnsi="Times New Roman"/>
+        </w:rPr>
+      </w:pPr>
+    </w:p>
+    <w:p>
+      <w:pPr>
+        <w:ind w:left="360"/>
+        <w:jc w:val="both"/>
+        <w:rPr>
+          <w:rFonts w:ascii="Times New Roman" w:hAnsi="Times New Roman"/>
+        </w:rPr>
+      </w:pPr>
+    </w:p>
+    <w:p>
+      <w:pPr>
+        <w:ind w:left="360"/>
+        <w:jc w:val="both"/>
+        <w:rPr>
+          <w:rFonts w:ascii="Times New Roman" w:hAnsi="Times New Roman"/>
+        </w:rPr>
+      </w:pPr>
+      <w:r>
+        <w:rPr>
+          <w:rFonts w:ascii="Times New Roman" w:hAnsi="Times New Roman"/>
+        </w:rPr>
+        <w:t xml:space="preserve">When changing the grid dimension we saw a much bigger speedup than when changing the </w:t>
+      </w:r>
+      <w:r>
+        <w:rPr>
+          <w:rFonts w:ascii="Times New Roman" w:hAnsi="Times New Roman"/>
+        </w:rPr>
+        <w:t xml:space="preserve">block dimension. This is most likely due to the fact that each block has it’s own memory. When increasing threads within a single block, the memory is filling up and global memory must be accessed. This takes more time and results in a decent slow down. By increasing the number of blocks on the grid, we are increasing the overall memory, and global memory accesses are decreased. This goes to show how memory accesses can really hurt performance. </w:t>
       </w:r>
       <w:bookmarkStart w:id="0" w:name="_GoBack"/>
       <w:bookmarkEnd w:id="0"/>
-      <w:r>
-        <w:rPr>
-          <w:rFonts w:ascii="Times New Roman" w:hAnsi="Times New Roman"/>
-        </w:rPr>
-        <w:t xml:space="preserve">tion of an image. For this process, a resize filter can be used, also commonly referred to as </w:t>
-      </w:r>
-      <w:proofErr w:type="spellStart"/>
-      <w:r>
-        <w:rPr>
-          <w:rFonts w:ascii="Times New Roman" w:hAnsi="Times New Roman"/>
-        </w:rPr>
-        <w:t>upsampling</w:t>
-      </w:r>
-      <w:proofErr w:type="spellEnd"/>
-      <w:r>
-        <w:rPr>
-          <w:rFonts w:ascii="Times New Roman" w:hAnsi="Times New Roman"/>
-        </w:rPr>
-        <w:t xml:space="preserve"> (when increasing the image resolution) and </w:t>
-      </w:r>
-      <w:proofErr w:type="spellStart"/>
-      <w:r>
-        <w:rPr>
-          <w:rFonts w:ascii="Times New Roman" w:hAnsi="Times New Roman"/>
-        </w:rPr>
-        <w:t>downsampling</w:t>
-      </w:r>
-      <w:proofErr w:type="spellEnd"/>
-      <w:r>
-        <w:rPr>
-          <w:rFonts w:ascii="Times New Roman" w:hAnsi="Times New Roman"/>
-        </w:rPr>
-        <w:t xml:space="preserve"> (when decreasing the image resolution). </w:t>
-      </w:r>
+    </w:p>
+    <w:p>
+      <w:pPr>
+        <w:ind w:left="360"/>
+        <w:jc w:val="both"/>
+        <w:rPr>
+          <w:rFonts w:ascii="Times New Roman" w:hAnsi="Times New Roman"/>
+        </w:rPr>
+      </w:pPr>
+    </w:p>
+    <w:p>
+      <w:pPr>
+        <w:ind w:left="360"/>
+        <w:jc w:val="both"/>
+        <w:rPr>
+          <w:rFonts w:ascii="Times New Roman" w:hAnsi="Times New Roman"/>
+        </w:rPr>
+      </w:pPr>
+    </w:p>
+    <w:p>
+      <w:pPr>
+        <w:ind w:left="360"/>
+        <w:jc w:val="both"/>
+        <w:rPr>
+          <w:rFonts w:ascii="Times New Roman" w:hAnsi="Times New Roman"/>
+        </w:rPr>
+      </w:pPr>
+    </w:p>
+    <w:p>
+      <w:pPr>
+        <w:ind w:left="360"/>
+        <w:jc w:val="both"/>
+        <w:rPr>
+          <w:rFonts w:ascii="Times New Roman" w:hAnsi="Times New Roman"/>
+        </w:rPr>
+      </w:pPr>
+    </w:p>
+    <w:p>
+      <w:pPr>
+        <w:ind w:left="360"/>
+        <w:jc w:val="both"/>
+        <w:rPr>
+          <w:rFonts w:ascii="Times New Roman" w:hAnsi="Times New Roman"/>
+        </w:rPr>
+      </w:pPr>
+    </w:p>
+    <w:p>
+      <w:pPr>
+        <w:ind w:left="360"/>
+        <w:jc w:val="both"/>
+        <w:rPr>
+          <w:rFonts w:ascii="Times New Roman" w:hAnsi="Times New Roman"/>
+        </w:rPr>
+      </w:pPr>
+    </w:p>
+    <w:p>
+      <w:pPr>
+        <w:ind w:left="360"/>
+        <w:jc w:val="both"/>
+        <w:rPr>
+          <w:rFonts w:ascii="Times New Roman" w:hAnsi="Times New Roman"/>
+        </w:rPr>
+      </w:pPr>
+    </w:p>
+    <w:p>
+      <w:pPr>
+        <w:ind w:left="360"/>
+        <w:jc w:val="both"/>
+        <w:rPr>
+          <w:rFonts w:ascii="Times New Roman" w:hAnsi="Times New Roman"/>
+        </w:rPr>
+      </w:pPr>
+    </w:p>
+    <w:p>
+      <w:pPr>
+        <w:ind w:left="360"/>
+        <w:jc w:val="both"/>
+        <w:rPr>
+          <w:rFonts w:ascii="Times New Roman" w:hAnsi="Times New Roman"/>
+        </w:rPr>
+      </w:pPr>
+    </w:p>
+    <w:p>
+      <w:pPr>
+        <w:ind w:left="360"/>
+        <w:jc w:val="both"/>
+        <w:rPr>
+          <w:rFonts w:ascii="Times New Roman" w:hAnsi="Times New Roman"/>
+        </w:rPr>
+      </w:pPr>
+    </w:p>
+    <w:p>
+      <w:pPr>
+        <w:ind w:left="360"/>
+        <w:jc w:val="both"/>
+        <w:rPr>
+          <w:rFonts w:ascii="Times New Roman" w:hAnsi="Times New Roman"/>
+        </w:rPr>
+      </w:pPr>
+    </w:p>
+    <w:p>
+      <w:pPr>
+        <w:ind w:left="360"/>
+        <w:jc w:val="both"/>
+        <w:rPr>
+          <w:rFonts w:ascii="Times New Roman" w:hAnsi="Times New Roman"/>
+        </w:rPr>
+      </w:pPr>
+    </w:p>
+    <w:p>
+      <w:pPr>
+        <w:ind w:left="360"/>
+        <w:jc w:val="both"/>
+        <w:rPr>
+          <w:rFonts w:ascii="Times New Roman" w:hAnsi="Times New Roman"/>
+        </w:rPr>
+      </w:pPr>
+    </w:p>
+    <w:p>
+      <w:pPr>
+        <w:ind w:left="360"/>
+        <w:jc w:val="both"/>
+        <w:rPr>
+          <w:rFonts w:ascii="Times New Roman" w:hAnsi="Times New Roman"/>
+        </w:rPr>
+      </w:pPr>
+    </w:p>
+    <w:p>
+      <w:pPr>
+        <w:ind w:left="360"/>
+        <w:jc w:val="both"/>
+        <w:rPr>
+          <w:rFonts w:ascii="Times New Roman" w:hAnsi="Times New Roman"/>
+        </w:rPr>
+      </w:pPr>
+    </w:p>
+    <w:p>
+      <w:pPr>
+        <w:ind w:left="360"/>
+        <w:jc w:val="both"/>
+        <w:rPr>
+          <w:rFonts w:ascii="Times New Roman" w:hAnsi="Times New Roman"/>
+        </w:rPr>
+      </w:pPr>
+    </w:p>
+    <w:p>
+      <w:pPr>
+        <w:ind w:left="360"/>
+        <w:jc w:val="both"/>
+        <w:rPr>
+          <w:rFonts w:ascii="Times New Roman" w:hAnsi="Times New Roman"/>
+        </w:rPr>
+      </w:pPr>
+    </w:p>
+    <w:p>
+      <w:pPr>
+        <w:ind w:left="360"/>
+        <w:jc w:val="both"/>
+        <w:rPr>
+          <w:rFonts w:ascii="Times New Roman" w:hAnsi="Times New Roman"/>
+        </w:rPr>
+      </w:pPr>
+    </w:p>
+    <w:p>
+      <w:pPr>
+        <w:ind w:left="360"/>
+        <w:jc w:val="both"/>
+        <w:rPr>
+          <w:rFonts w:ascii="Times New Roman" w:hAnsi="Times New Roman"/>
+        </w:rPr>
+      </w:pPr>
+    </w:p>
+    <w:p>
+      <w:pPr>
+        <w:ind w:left="360"/>
+        <w:jc w:val="both"/>
+        <w:rPr>
+          <w:rFonts w:ascii="Times New Roman" w:hAnsi="Times New Roman"/>
+        </w:rPr>
+      </w:pPr>
+    </w:p>
+    <w:p>
+      <w:pPr>
+        <w:jc w:val="both"/>
+        <w:rPr>
+          <w:rFonts w:ascii="Times New Roman" w:hAnsi="Times New Roman"/>
+          <w:b/>
+        </w:rPr>
+      </w:pPr>
+      <w:r>
+        <w:rPr>
+          <w:rFonts w:ascii="Times New Roman" w:hAnsi="Times New Roman"/>
+          <w:b/>
+        </w:rPr>
+        <w:t>Blur</w:t>
+      </w:r>
+    </w:p>
+    <w:p>
+      <w:pPr>
+        <w:ind w:left="360"/>
+        <w:jc w:val="both"/>
+        <w:rPr>
+          <w:rFonts w:ascii="Times New Roman" w:hAnsi="Times New Roman"/>
+        </w:rPr>
+      </w:pPr>
     </w:p>
     <w:sectPr>
       <w:pgSz w:w="12240" w:h="15840"/>
@@ -1301,6 +2128,33 @@
     <w:semiHidden/>
     <w:unhideWhenUsed/>
   </w:style>
+  <w:style w:type="paragraph" w:styleId="BalloonText">
+    <w:name w:val="Balloon Text"/>
+    <w:basedOn w:val="Normal"/>
+    <w:link w:val="BalloonTextChar"/>
+    <w:uiPriority w:val="99"/>
+    <w:semiHidden/>
+    <w:unhideWhenUsed/>
+    <w:rsid w:val="00601D0B"/>
+    <w:rPr>
+      <w:rFonts w:ascii="Lucida Grande" w:hAnsi="Lucida Grande"/>
+      <w:sz w:val="18"/>
+      <w:szCs w:val="18"/>
+    </w:rPr>
+  </w:style>
+  <w:style w:type="character" w:customStyle="1" w:styleId="BalloonTextChar">
+    <w:name w:val="Balloon Text Char"/>
+    <w:basedOn w:val="DefaultParagraphFont"/>
+    <w:link w:val="BalloonText"/>
+    <w:uiPriority w:val="99"/>
+    <w:semiHidden/>
+    <w:rsid w:val="00601D0B"/>
+    <w:rPr>
+      <w:rFonts w:ascii="Lucida Grande" w:hAnsi="Lucida Grande"/>
+      <w:sz w:val="18"/>
+      <w:szCs w:val="18"/>
+    </w:rPr>
+  </w:style>
 </w:styles>
 </file>
 
@@ -1487,7 +2341,342 @@
     <w:semiHidden/>
     <w:unhideWhenUsed/>
   </w:style>
+  <w:style w:type="paragraph" w:styleId="BalloonText">
+    <w:name w:val="Balloon Text"/>
+    <w:basedOn w:val="Normal"/>
+    <w:link w:val="BalloonTextChar"/>
+    <w:uiPriority w:val="99"/>
+    <w:semiHidden/>
+    <w:unhideWhenUsed/>
+    <w:rsid w:val="00601D0B"/>
+    <w:rPr>
+      <w:rFonts w:ascii="Lucida Grande" w:hAnsi="Lucida Grande"/>
+      <w:sz w:val="18"/>
+      <w:szCs w:val="18"/>
+    </w:rPr>
+  </w:style>
+  <w:style w:type="character" w:customStyle="1" w:styleId="BalloonTextChar">
+    <w:name w:val="Balloon Text Char"/>
+    <w:basedOn w:val="DefaultParagraphFont"/>
+    <w:link w:val="BalloonText"/>
+    <w:uiPriority w:val="99"/>
+    <w:semiHidden/>
+    <w:rsid w:val="00601D0B"/>
+    <w:rPr>
+      <w:rFonts w:ascii="Lucida Grande" w:hAnsi="Lucida Grande"/>
+      <w:sz w:val="18"/>
+      <w:szCs w:val="18"/>
+    </w:rPr>
+  </w:style>
 </w:styles>
+</file>
+
+<file path=word/charts/chart1.xml><?xml version="1.0" encoding="utf-8"?>
+<c:chartSpace xmlns:c="http://schemas.openxmlformats.org/drawingml/2006/chart" xmlns:a="http://schemas.openxmlformats.org/drawingml/2006/main" xmlns:r="http://schemas.openxmlformats.org/officeDocument/2006/relationships">
+  <c:date1904 val="0"/>
+  <c:lang val="en-US"/>
+  <c:roundedCorners val="0"/>
+  <mc:AlternateContent xmlns:mc="http://schemas.openxmlformats.org/markup-compatibility/2006">
+    <mc:Choice xmlns:c14="http://schemas.microsoft.com/office/drawing/2007/8/2/chart" Requires="c14">
+      <c14:style val="118"/>
+    </mc:Choice>
+    <mc:Fallback>
+      <c:style val="18"/>
+    </mc:Fallback>
+  </mc:AlternateContent>
+  <c:chart>
+    <c:autoTitleDeleted val="0"/>
+    <c:plotArea>
+      <c:layout/>
+      <c:scatterChart>
+        <c:scatterStyle val="lineMarker"/>
+        <c:varyColors val="0"/>
+        <c:ser>
+          <c:idx val="0"/>
+          <c:order val="0"/>
+          <c:spPr>
+            <a:ln w="47625">
+              <a:noFill/>
+            </a:ln>
+          </c:spPr>
+          <c:trendline>
+            <c:trendlineType val="log"/>
+            <c:dispRSqr val="0"/>
+            <c:dispEq val="0"/>
+          </c:trendline>
+          <c:xVal>
+            <c:numRef>
+              <c:f>Sheet1!$A$2:$A$9</c:f>
+              <c:numCache>
+                <c:formatCode>General</c:formatCode>
+                <c:ptCount val="8"/>
+                <c:pt idx="0">
+                  <c:v>1.0</c:v>
+                </c:pt>
+                <c:pt idx="1">
+                  <c:v>2.0</c:v>
+                </c:pt>
+                <c:pt idx="2">
+                  <c:v>3.0</c:v>
+                </c:pt>
+                <c:pt idx="3">
+                  <c:v>4.0</c:v>
+                </c:pt>
+                <c:pt idx="4">
+                  <c:v>5.0</c:v>
+                </c:pt>
+                <c:pt idx="5">
+                  <c:v>6.0</c:v>
+                </c:pt>
+                <c:pt idx="6">
+                  <c:v>7.0</c:v>
+                </c:pt>
+                <c:pt idx="7">
+                  <c:v>8.0</c:v>
+                </c:pt>
+              </c:numCache>
+            </c:numRef>
+          </c:xVal>
+          <c:yVal>
+            <c:numRef>
+              <c:f>Sheet1!$B$2:$B$9</c:f>
+              <c:numCache>
+                <c:formatCode>General</c:formatCode>
+                <c:ptCount val="8"/>
+                <c:pt idx="0">
+                  <c:v>563.38324</c:v>
+                </c:pt>
+                <c:pt idx="1">
+                  <c:v>418.281799</c:v>
+                </c:pt>
+                <c:pt idx="2">
+                  <c:v>371.175415</c:v>
+                </c:pt>
+                <c:pt idx="3">
+                  <c:v>345.720978</c:v>
+                </c:pt>
+                <c:pt idx="4">
+                  <c:v>332.260254</c:v>
+                </c:pt>
+                <c:pt idx="5">
+                  <c:v>321.945801</c:v>
+                </c:pt>
+                <c:pt idx="6">
+                  <c:v>315.756317</c:v>
+                </c:pt>
+                <c:pt idx="7">
+                  <c:v>310.710205</c:v>
+                </c:pt>
+              </c:numCache>
+            </c:numRef>
+          </c:yVal>
+          <c:smooth val="0"/>
+        </c:ser>
+        <c:dLbls>
+          <c:showLegendKey val="0"/>
+          <c:showVal val="0"/>
+          <c:showCatName val="0"/>
+          <c:showSerName val="0"/>
+          <c:showPercent val="0"/>
+          <c:showBubbleSize val="0"/>
+        </c:dLbls>
+        <c:axId val="2117781368"/>
+        <c:axId val="2117784328"/>
+      </c:scatterChart>
+      <c:valAx>
+        <c:axId val="2117781368"/>
+        <c:scaling>
+          <c:orientation val="minMax"/>
+        </c:scaling>
+        <c:delete val="0"/>
+        <c:axPos val="b"/>
+        <c:numFmt formatCode="General" sourceLinked="1"/>
+        <c:majorTickMark val="out"/>
+        <c:minorTickMark val="none"/>
+        <c:tickLblPos val="nextTo"/>
+        <c:crossAx val="2117784328"/>
+        <c:crosses val="autoZero"/>
+        <c:crossBetween val="midCat"/>
+      </c:valAx>
+      <c:valAx>
+        <c:axId val="2117784328"/>
+        <c:scaling>
+          <c:orientation val="minMax"/>
+        </c:scaling>
+        <c:delete val="0"/>
+        <c:axPos val="l"/>
+        <c:majorGridlines/>
+        <c:numFmt formatCode="General" sourceLinked="1"/>
+        <c:majorTickMark val="out"/>
+        <c:minorTickMark val="none"/>
+        <c:tickLblPos val="nextTo"/>
+        <c:crossAx val="2117781368"/>
+        <c:crosses val="autoZero"/>
+        <c:crossBetween val="midCat"/>
+      </c:valAx>
+    </c:plotArea>
+    <c:plotVisOnly val="1"/>
+    <c:dispBlanksAs val="gap"/>
+    <c:showDLblsOverMax val="0"/>
+  </c:chart>
+  <c:externalData r:id="rId1">
+    <c:autoUpdate val="0"/>
+  </c:externalData>
+</c:chartSpace>
+</file>
+
+<file path=word/charts/chart2.xml><?xml version="1.0" encoding="utf-8"?>
+<c:chartSpace xmlns:c="http://schemas.openxmlformats.org/drawingml/2006/chart" xmlns:a="http://schemas.openxmlformats.org/drawingml/2006/main" xmlns:r="http://schemas.openxmlformats.org/officeDocument/2006/relationships">
+  <c:date1904 val="0"/>
+  <c:lang val="en-US"/>
+  <c:roundedCorners val="0"/>
+  <mc:AlternateContent xmlns:mc="http://schemas.openxmlformats.org/markup-compatibility/2006">
+    <mc:Choice xmlns:c14="http://schemas.microsoft.com/office/drawing/2007/8/2/chart" Requires="c14">
+      <c14:style val="118"/>
+    </mc:Choice>
+    <mc:Fallback>
+      <c:style val="18"/>
+    </mc:Fallback>
+  </mc:AlternateContent>
+  <c:chart>
+    <c:autoTitleDeleted val="0"/>
+    <c:plotArea>
+      <c:layout/>
+      <c:scatterChart>
+        <c:scatterStyle val="lineMarker"/>
+        <c:varyColors val="0"/>
+        <c:ser>
+          <c:idx val="0"/>
+          <c:order val="0"/>
+          <c:spPr>
+            <a:ln w="47625">
+              <a:noFill/>
+            </a:ln>
+          </c:spPr>
+          <c:trendline>
+            <c:trendlineType val="log"/>
+            <c:dispRSqr val="0"/>
+            <c:dispEq val="0"/>
+          </c:trendline>
+          <c:xVal>
+            <c:numRef>
+              <c:f>Sheet1!$G$2:$G$9</c:f>
+              <c:numCache>
+                <c:formatCode>General</c:formatCode>
+                <c:ptCount val="8"/>
+                <c:pt idx="0">
+                  <c:v>1.0</c:v>
+                </c:pt>
+                <c:pt idx="1">
+                  <c:v>2.0</c:v>
+                </c:pt>
+                <c:pt idx="2">
+                  <c:v>3.0</c:v>
+                </c:pt>
+                <c:pt idx="3">
+                  <c:v>4.0</c:v>
+                </c:pt>
+                <c:pt idx="4">
+                  <c:v>5.0</c:v>
+                </c:pt>
+                <c:pt idx="5">
+                  <c:v>6.0</c:v>
+                </c:pt>
+                <c:pt idx="6">
+                  <c:v>7.0</c:v>
+                </c:pt>
+                <c:pt idx="7">
+                  <c:v>8.0</c:v>
+                </c:pt>
+              </c:numCache>
+            </c:numRef>
+          </c:xVal>
+          <c:yVal>
+            <c:numRef>
+              <c:f>Sheet1!$H$2:$H$9</c:f>
+              <c:numCache>
+                <c:formatCode>General</c:formatCode>
+                <c:ptCount val="8"/>
+                <c:pt idx="0">
+                  <c:v>563.867432</c:v>
+                </c:pt>
+                <c:pt idx="1">
+                  <c:v>285.394287</c:v>
+                </c:pt>
+                <c:pt idx="2">
+                  <c:v>192.869339</c:v>
+                </c:pt>
+                <c:pt idx="3">
+                  <c:v>146.064056</c:v>
+                </c:pt>
+                <c:pt idx="4">
+                  <c:v>118.267036</c:v>
+                </c:pt>
+                <c:pt idx="5">
+                  <c:v>101.516068</c:v>
+                </c:pt>
+                <c:pt idx="6">
+                  <c:v>89.263039</c:v>
+                </c:pt>
+                <c:pt idx="7">
+                  <c:v>76.452095</c:v>
+                </c:pt>
+              </c:numCache>
+            </c:numRef>
+          </c:yVal>
+          <c:smooth val="0"/>
+        </c:ser>
+        <c:dLbls>
+          <c:showLegendKey val="0"/>
+          <c:showVal val="0"/>
+          <c:showCatName val="0"/>
+          <c:showSerName val="0"/>
+          <c:showPercent val="0"/>
+          <c:showBubbleSize val="0"/>
+        </c:dLbls>
+        <c:axId val="2116570584"/>
+        <c:axId val="2116573544"/>
+      </c:scatterChart>
+      <c:valAx>
+        <c:axId val="2116570584"/>
+        <c:scaling>
+          <c:orientation val="minMax"/>
+        </c:scaling>
+        <c:delete val="0"/>
+        <c:axPos val="b"/>
+        <c:numFmt formatCode="General" sourceLinked="1"/>
+        <c:majorTickMark val="out"/>
+        <c:minorTickMark val="none"/>
+        <c:tickLblPos val="nextTo"/>
+        <c:crossAx val="2116573544"/>
+        <c:crosses val="autoZero"/>
+        <c:crossBetween val="midCat"/>
+      </c:valAx>
+      <c:valAx>
+        <c:axId val="2116573544"/>
+        <c:scaling>
+          <c:orientation val="minMax"/>
+        </c:scaling>
+        <c:delete val="0"/>
+        <c:axPos val="l"/>
+        <c:majorGridlines/>
+        <c:numFmt formatCode="General" sourceLinked="1"/>
+        <c:majorTickMark val="out"/>
+        <c:minorTickMark val="none"/>
+        <c:tickLblPos val="nextTo"/>
+        <c:crossAx val="2116570584"/>
+        <c:crosses val="autoZero"/>
+        <c:crossBetween val="midCat"/>
+      </c:valAx>
+    </c:plotArea>
+    <c:plotVisOnly val="1"/>
+    <c:dispBlanksAs val="gap"/>
+    <c:showDLblsOverMax val="0"/>
+  </c:chart>
+  <c:externalData r:id="rId1">
+    <c:autoUpdate val="0"/>
+  </c:externalData>
+</c:chartSpace>
 </file>
 
 <file path=word/theme/theme1.xml><?xml version="1.0" encoding="utf-8"?>

</xml_diff>

<commit_message>
[add] added blur_results and resize_results.
</commit_message>
<xml_diff>
--- a/332_451_Final_Project_Report.docx
+++ b/332_451_Final_Project_Report.docx
@@ -739,7 +739,6 @@
           <w:rFonts w:ascii="Times New Roman" w:hAnsi="Times New Roman"/>
           <w:b/>
         </w:rPr>
-        <w:lastRenderedPageBreak/>
         <w:t>Description</w:t>
       </w:r>
     </w:p>
@@ -1041,7 +1040,6 @@
           <w:rFonts w:ascii="Times New Roman" w:hAnsi="Times New Roman"/>
           <w:b/>
         </w:rPr>
-        <w:lastRenderedPageBreak/>
         <w:t>Resize</w:t>
       </w:r>
     </w:p>
@@ -1331,7 +1329,6 @@
           <w:rFonts w:ascii="Times New Roman" w:hAnsi="Times New Roman"/>
           <w:b/>
         </w:rPr>
-        <w:lastRenderedPageBreak/>
         <w:t>Testing</w:t>
       </w:r>
     </w:p>
@@ -1343,6 +1340,24 @@
           <w:rFonts w:ascii="Times New Roman" w:hAnsi="Times New Roman"/>
         </w:rPr>
       </w:pPr>
+      <w:r>
+        <w:rPr>
+          <w:rFonts w:ascii="Times New Roman" w:hAnsi="Times New Roman"/>
+        </w:rPr>
+        <w:t xml:space="preserve">For testing, we used the classic Lena image in a 512x512 bitmap. The image is begin upsampled to 1500x1000. We chose this size as it’s not an even power of two and will definitely require use of the nearest neighbor </w:t>
+      </w:r>
+      <w:r>
+        <w:rPr>
+          <w:rFonts w:ascii="Times New Roman" w:hAnsi="Times New Roman"/>
+        </w:rPr>
+        <w:t>aspect</w:t>
+      </w:r>
+      <w:r>
+        <w:rPr>
+          <w:rFonts w:ascii="Times New Roman" w:hAnsi="Times New Roman"/>
+        </w:rPr>
+        <w:t xml:space="preserve"> of the algorithm. </w:t>
+      </w:r>
       <w:r>
         <w:rPr>
           <w:rFonts w:ascii="Times New Roman" w:hAnsi="Times New Roman"/>
@@ -1727,204 +1742,176 @@
         </w:rPr>
         <w:t xml:space="preserve">block dimension. This is most likely due to the fact that each block has it’s own memory. When increasing threads within a single block, the memory is filling up and global memory must be accessed. This takes more time and results in a decent slow down. By increasing the number of blocks on the grid, we are increasing the overall memory, and global memory accesses are decreased. This goes to show how memory accesses can really hurt performance. </w:t>
       </w:r>
+    </w:p>
+    <w:p>
+      <w:pPr>
+        <w:ind w:left="360"/>
+        <w:jc w:val="both"/>
+        <w:rPr>
+          <w:rFonts w:ascii="Times New Roman" w:hAnsi="Times New Roman"/>
+        </w:rPr>
+      </w:pPr>
+      <w:r>
+        <w:rPr>
+          <w:rFonts w:ascii="Times New Roman" w:hAnsi="Times New Roman"/>
+        </w:rPr>
+        <w:t xml:space="preserve">Note: We also tested dimensions that resulted in the same number of blocks/threads and got similar results. </w:t>
+      </w:r>
+    </w:p>
+    <w:p>
+      <w:pPr>
+        <w:ind w:left="360"/>
+        <w:jc w:val="both"/>
+        <w:rPr>
+          <w:rFonts w:ascii="Times New Roman" w:hAnsi="Times New Roman"/>
+        </w:rPr>
+      </w:pPr>
+    </w:p>
+    <w:p>
+      <w:pPr>
+        <w:ind w:left="360"/>
+        <w:jc w:val="both"/>
+        <w:rPr>
+          <w:rFonts w:ascii="Times New Roman" w:hAnsi="Times New Roman"/>
+        </w:rPr>
+      </w:pPr>
+    </w:p>
+    <w:p>
+      <w:pPr>
+        <w:ind w:left="360"/>
+        <w:jc w:val="both"/>
+        <w:rPr>
+          <w:rFonts w:ascii="Times New Roman" w:hAnsi="Times New Roman"/>
+        </w:rPr>
+      </w:pPr>
+    </w:p>
+    <w:p>
+      <w:pPr>
+        <w:ind w:left="360"/>
+        <w:jc w:val="both"/>
+        <w:rPr>
+          <w:rFonts w:ascii="Times New Roman" w:hAnsi="Times New Roman"/>
+        </w:rPr>
+      </w:pPr>
+    </w:p>
+    <w:p>
+      <w:pPr>
+        <w:ind w:left="360"/>
+        <w:jc w:val="both"/>
+        <w:rPr>
+          <w:rFonts w:ascii="Times New Roman" w:hAnsi="Times New Roman"/>
+        </w:rPr>
+      </w:pPr>
+    </w:p>
+    <w:p>
+      <w:pPr>
+        <w:jc w:val="both"/>
+        <w:rPr>
+          <w:rFonts w:ascii="Times New Roman" w:hAnsi="Times New Roman"/>
+        </w:rPr>
+      </w:pPr>
+    </w:p>
+    <w:p>
+      <w:pPr>
+        <w:jc w:val="both"/>
+        <w:rPr>
+          <w:rFonts w:ascii="Times New Roman" w:hAnsi="Times New Roman"/>
+        </w:rPr>
+      </w:pPr>
+    </w:p>
+    <w:p>
+      <w:pPr>
+        <w:jc w:val="both"/>
+        <w:rPr>
+          <w:rFonts w:ascii="Times New Roman" w:hAnsi="Times New Roman"/>
+          <w:b/>
+        </w:rPr>
+      </w:pPr>
+      <w:r>
+        <w:rPr>
+          <w:rFonts w:ascii="Times New Roman" w:hAnsi="Times New Roman"/>
+          <w:b/>
+        </w:rPr>
+        <w:t>Blur</w:t>
+      </w:r>
+    </w:p>
+    <w:p>
+      <w:pPr>
+        <w:ind w:left="360"/>
+        <w:jc w:val="both"/>
+        <w:rPr>
+          <w:rFonts w:ascii="Times New Roman" w:hAnsi="Times New Roman"/>
+          <w:b/>
+        </w:rPr>
+      </w:pPr>
+    </w:p>
+    <w:p>
+      <w:pPr>
+        <w:ind w:left="360"/>
+        <w:jc w:val="both"/>
+        <w:rPr>
+          <w:rFonts w:ascii="Times New Roman" w:hAnsi="Times New Roman"/>
+          <w:b/>
+        </w:rPr>
+      </w:pPr>
+    </w:p>
+    <w:p>
+      <w:pPr>
+        <w:ind w:left="360"/>
+        <w:jc w:val="both"/>
+        <w:rPr>
+          <w:rFonts w:ascii="Times New Roman" w:hAnsi="Times New Roman"/>
+          <w:b/>
+        </w:rPr>
+      </w:pPr>
+      <w:r>
+        <w:rPr>
+          <w:rFonts w:ascii="Times New Roman" w:hAnsi="Times New Roman"/>
+          <w:b/>
+        </w:rPr>
+        <w:t>Testing</w:t>
+      </w:r>
+    </w:p>
+    <w:p>
+      <w:pPr>
+        <w:ind w:left="360"/>
+        <w:jc w:val="both"/>
+        <w:rPr>
+          <w:rFonts w:ascii="Times New Roman" w:hAnsi="Times New Roman"/>
+        </w:rPr>
+      </w:pPr>
+      <w:r>
+        <w:rPr>
+          <w:rFonts w:ascii="Times New Roman" w:hAnsi="Times New Roman"/>
+        </w:rPr>
+        <w:t xml:space="preserve">For testing, again we used the Lena 512x512 bitmap. A window size of 9x9 is used as this resulted in a noticeable blur without taking too much time to run. </w:t>
+      </w:r>
+      <w:r>
+        <w:rPr>
+          <w:rFonts w:ascii="Times New Roman" w:hAnsi="Times New Roman"/>
+        </w:rPr>
+        <w:t xml:space="preserve">Running the program sequentially takes about </w:t>
+      </w:r>
+      <w:r>
+        <w:rPr>
+          <w:rFonts w:ascii="Times New Roman" w:hAnsi="Times New Roman"/>
+        </w:rPr>
+        <w:t>8996ms. Again, t</w:t>
+      </w:r>
+      <w:r>
+        <w:rPr>
+          <w:rFonts w:ascii="Times New Roman" w:hAnsi="Times New Roman"/>
+        </w:rPr>
+        <w:t>his was calculated running the CUDA program with a block siz</w:t>
+      </w:r>
+      <w:r>
+        <w:rPr>
+          <w:rFonts w:ascii="Times New Roman" w:hAnsi="Times New Roman"/>
+        </w:rPr>
+        <w:t xml:space="preserve">e of 1x1 and a grid size of 1x1 as opposed to a standard C++ program. </w:t>
+      </w:r>
       <w:bookmarkStart w:id="0" w:name="_GoBack"/>
       <w:bookmarkEnd w:id="0"/>
-    </w:p>
-    <w:p>
-      <w:pPr>
-        <w:ind w:left="360"/>
-        <w:jc w:val="both"/>
-        <w:rPr>
-          <w:rFonts w:ascii="Times New Roman" w:hAnsi="Times New Roman"/>
-        </w:rPr>
-      </w:pPr>
-    </w:p>
-    <w:p>
-      <w:pPr>
-        <w:ind w:left="360"/>
-        <w:jc w:val="both"/>
-        <w:rPr>
-          <w:rFonts w:ascii="Times New Roman" w:hAnsi="Times New Roman"/>
-        </w:rPr>
-      </w:pPr>
-    </w:p>
-    <w:p>
-      <w:pPr>
-        <w:ind w:left="360"/>
-        <w:jc w:val="both"/>
-        <w:rPr>
-          <w:rFonts w:ascii="Times New Roman" w:hAnsi="Times New Roman"/>
-        </w:rPr>
-      </w:pPr>
-    </w:p>
-    <w:p>
-      <w:pPr>
-        <w:ind w:left="360"/>
-        <w:jc w:val="both"/>
-        <w:rPr>
-          <w:rFonts w:ascii="Times New Roman" w:hAnsi="Times New Roman"/>
-        </w:rPr>
-      </w:pPr>
-    </w:p>
-    <w:p>
-      <w:pPr>
-        <w:ind w:left="360"/>
-        <w:jc w:val="both"/>
-        <w:rPr>
-          <w:rFonts w:ascii="Times New Roman" w:hAnsi="Times New Roman"/>
-        </w:rPr>
-      </w:pPr>
-    </w:p>
-    <w:p>
-      <w:pPr>
-        <w:ind w:left="360"/>
-        <w:jc w:val="both"/>
-        <w:rPr>
-          <w:rFonts w:ascii="Times New Roman" w:hAnsi="Times New Roman"/>
-        </w:rPr>
-      </w:pPr>
-    </w:p>
-    <w:p>
-      <w:pPr>
-        <w:ind w:left="360"/>
-        <w:jc w:val="both"/>
-        <w:rPr>
-          <w:rFonts w:ascii="Times New Roman" w:hAnsi="Times New Roman"/>
-        </w:rPr>
-      </w:pPr>
-    </w:p>
-    <w:p>
-      <w:pPr>
-        <w:ind w:left="360"/>
-        <w:jc w:val="both"/>
-        <w:rPr>
-          <w:rFonts w:ascii="Times New Roman" w:hAnsi="Times New Roman"/>
-        </w:rPr>
-      </w:pPr>
-    </w:p>
-    <w:p>
-      <w:pPr>
-        <w:ind w:left="360"/>
-        <w:jc w:val="both"/>
-        <w:rPr>
-          <w:rFonts w:ascii="Times New Roman" w:hAnsi="Times New Roman"/>
-        </w:rPr>
-      </w:pPr>
-    </w:p>
-    <w:p>
-      <w:pPr>
-        <w:ind w:left="360"/>
-        <w:jc w:val="both"/>
-        <w:rPr>
-          <w:rFonts w:ascii="Times New Roman" w:hAnsi="Times New Roman"/>
-        </w:rPr>
-      </w:pPr>
-    </w:p>
-    <w:p>
-      <w:pPr>
-        <w:ind w:left="360"/>
-        <w:jc w:val="both"/>
-        <w:rPr>
-          <w:rFonts w:ascii="Times New Roman" w:hAnsi="Times New Roman"/>
-        </w:rPr>
-      </w:pPr>
-    </w:p>
-    <w:p>
-      <w:pPr>
-        <w:ind w:left="360"/>
-        <w:jc w:val="both"/>
-        <w:rPr>
-          <w:rFonts w:ascii="Times New Roman" w:hAnsi="Times New Roman"/>
-        </w:rPr>
-      </w:pPr>
-    </w:p>
-    <w:p>
-      <w:pPr>
-        <w:ind w:left="360"/>
-        <w:jc w:val="both"/>
-        <w:rPr>
-          <w:rFonts w:ascii="Times New Roman" w:hAnsi="Times New Roman"/>
-        </w:rPr>
-      </w:pPr>
-    </w:p>
-    <w:p>
-      <w:pPr>
-        <w:ind w:left="360"/>
-        <w:jc w:val="both"/>
-        <w:rPr>
-          <w:rFonts w:ascii="Times New Roman" w:hAnsi="Times New Roman"/>
-        </w:rPr>
-      </w:pPr>
-    </w:p>
-    <w:p>
-      <w:pPr>
-        <w:ind w:left="360"/>
-        <w:jc w:val="both"/>
-        <w:rPr>
-          <w:rFonts w:ascii="Times New Roman" w:hAnsi="Times New Roman"/>
-        </w:rPr>
-      </w:pPr>
-    </w:p>
-    <w:p>
-      <w:pPr>
-        <w:ind w:left="360"/>
-        <w:jc w:val="both"/>
-        <w:rPr>
-          <w:rFonts w:ascii="Times New Roman" w:hAnsi="Times New Roman"/>
-        </w:rPr>
-      </w:pPr>
-    </w:p>
-    <w:p>
-      <w:pPr>
-        <w:ind w:left="360"/>
-        <w:jc w:val="both"/>
-        <w:rPr>
-          <w:rFonts w:ascii="Times New Roman" w:hAnsi="Times New Roman"/>
-        </w:rPr>
-      </w:pPr>
-    </w:p>
-    <w:p>
-      <w:pPr>
-        <w:ind w:left="360"/>
-        <w:jc w:val="both"/>
-        <w:rPr>
-          <w:rFonts w:ascii="Times New Roman" w:hAnsi="Times New Roman"/>
-        </w:rPr>
-      </w:pPr>
-    </w:p>
-    <w:p>
-      <w:pPr>
-        <w:ind w:left="360"/>
-        <w:jc w:val="both"/>
-        <w:rPr>
-          <w:rFonts w:ascii="Times New Roman" w:hAnsi="Times New Roman"/>
-        </w:rPr>
-      </w:pPr>
-    </w:p>
-    <w:p>
-      <w:pPr>
-        <w:ind w:left="360"/>
-        <w:jc w:val="both"/>
-        <w:rPr>
-          <w:rFonts w:ascii="Times New Roman" w:hAnsi="Times New Roman"/>
-        </w:rPr>
-      </w:pPr>
-    </w:p>
-    <w:p>
-      <w:pPr>
-        <w:jc w:val="both"/>
-        <w:rPr>
-          <w:rFonts w:ascii="Times New Roman" w:hAnsi="Times New Roman"/>
-          <w:b/>
-        </w:rPr>
-      </w:pPr>
-      <w:r>
-        <w:rPr>
-          <w:rFonts w:ascii="Times New Roman" w:hAnsi="Times New Roman"/>
-          <w:b/>
-        </w:rPr>
-        <w:t>Blur</w:t>
-      </w:r>
     </w:p>
     <w:p>
       <w:pPr>

</xml_diff>

<commit_message>
[mod] updated report and results.
</commit_message>
<xml_diff>
--- a/332_451_Final_Project_Report.docx
+++ b/332_451_Final_Project_Report.docx
@@ -754,7 +754,19 @@
         <w:rPr>
           <w:rFonts w:ascii="Times New Roman" w:hAnsi="Times New Roman"/>
         </w:rPr>
-        <w:t xml:space="preserve">For our project we have created programs to perform various image processing tasks. We’ve implemented resize, blur, and graphical drawing for bitmap images. All these tasks require processing a fair amount of data. Even a relatively small 512x512 bitmap image </w:t>
+        <w:t>For our project we have created programs to perform various image processing tasks. We’ve implemen</w:t>
+      </w:r>
+      <w:r>
+        <w:rPr>
+          <w:rFonts w:ascii="Times New Roman" w:hAnsi="Times New Roman"/>
+        </w:rPr>
+        <w:t xml:space="preserve">ted resize, blur, and swirl </w:t>
+      </w:r>
+      <w:r>
+        <w:rPr>
+          <w:rFonts w:ascii="Times New Roman" w:hAnsi="Times New Roman"/>
+        </w:rPr>
+        <w:t xml:space="preserve">for bitmap images. All these tasks require processing a fair amount of data. Even a relatively small 512x512 bitmap image </w:t>
       </w:r>
       <w:r>
         <w:rPr>
@@ -841,6 +853,51 @@
     </w:p>
     <w:p>
       <w:pPr>
+        <w:ind w:left="360"/>
+        <w:jc w:val="both"/>
+        <w:rPr>
+          <w:rFonts w:ascii="Times New Roman" w:hAnsi="Times New Roman"/>
+        </w:rPr>
+      </w:pPr>
+      <w:r>
+        <w:rPr>
+          <w:rFonts w:ascii="Times New Roman" w:hAnsi="Times New Roman"/>
+        </w:rPr>
+        <w:tab/>
+        <w:t>We used a C++ bitmap library for importing bitmap images</w:t>
+      </w:r>
+    </w:p>
+    <w:p>
+      <w:pPr>
+        <w:ind w:left="360"/>
+        <w:jc w:val="both"/>
+        <w:rPr>
+          <w:rFonts w:ascii="Times New Roman" w:hAnsi="Times New Roman"/>
+        </w:rPr>
+      </w:pPr>
+      <w:r>
+        <w:rPr>
+          <w:rFonts w:ascii="Times New Roman" w:hAnsi="Times New Roman"/>
+        </w:rPr>
+        <w:t xml:space="preserve"> </w:t>
+      </w:r>
+      <w:r>
+        <w:rPr>
+          <w:rFonts w:ascii="Times New Roman" w:hAnsi="Times New Roman"/>
+        </w:rPr>
+        <w:tab/>
+      </w:r>
+      <w:bookmarkStart w:id="0" w:name="_GoBack"/>
+      <w:bookmarkEnd w:id="0"/>
+      <w:r>
+        <w:rPr>
+          <w:rFonts w:ascii="Times New Roman" w:hAnsi="Times New Roman"/>
+        </w:rPr>
+        <w:t>http://www.partow.net/programming/bitmap/index.html</w:t>
+      </w:r>
+    </w:p>
+    <w:p>
+      <w:pPr>
         <w:rPr>
           <w:rFonts w:ascii="Times New Roman" w:hAnsi="Times New Roman"/>
         </w:rPr>
@@ -880,7 +937,21 @@
         <w:rPr>
           <w:rFonts w:ascii="Times New Roman" w:hAnsi="Times New Roman"/>
         </w:rPr>
-        <w:t xml:space="preserve">The main goal of this project is to understand how image processing algorithms can be sped up using parallelization. We chose to use CUDA as it seemed like a natural choice for out application. GPUs are typically used for 3D graphics rendering, so using one to process a single image </w:t>
+        <w:t xml:space="preserve">The main goal of this project is to understand how </w:t>
+      </w:r>
+      <w:proofErr w:type="gramStart"/>
+      <w:r>
+        <w:rPr>
+          <w:rFonts w:ascii="Times New Roman" w:hAnsi="Times New Roman"/>
+        </w:rPr>
+        <w:t>image processing</w:t>
+      </w:r>
+      <w:proofErr w:type="gramEnd"/>
+      <w:r>
+        <w:rPr>
+          <w:rFonts w:ascii="Times New Roman" w:hAnsi="Times New Roman"/>
+        </w:rPr>
+        <w:t xml:space="preserve"> algorithms can be sped up using parallelization. We chose to use CUDA as it seemed like a natural choice for out application. GPUs are typically used for 3D graphics rendering, so using one to process a single image </w:t>
       </w:r>
       <w:r>
         <w:rPr>
@@ -1055,14 +1126,78 @@
         <w:rPr>
           <w:rFonts w:ascii="Times New Roman" w:hAnsi="Times New Roman"/>
         </w:rPr>
-        <w:t xml:space="preserve">It is often necessary to change the resolution of an image. For this process, a resize filter can be used, also commonly referred to as upsampling (when increasing the image resolution) and downsampling (when decreasing the image resolution). </w:t>
-      </w:r>
-      <w:r>
-        <w:rPr>
-          <w:rFonts w:ascii="Times New Roman" w:hAnsi="Times New Roman"/>
-        </w:rPr>
-        <w:t>When making the image smaller (downsampling), pixels are dropped from the original image to create a lower resolution output. For enlarging the image (upsampling), some pixel values are duplicated to increase the resolution. In both cases, the algorithm must decide which pixels to drop or keep. A bad decision can result in blockiness</w:t>
-      </w:r>
+        <w:t xml:space="preserve">It is often necessary to change the resolution of an image. For this process, a resize filter can be used, also commonly referred to as </w:t>
+      </w:r>
+      <w:proofErr w:type="spellStart"/>
+      <w:r>
+        <w:rPr>
+          <w:rFonts w:ascii="Times New Roman" w:hAnsi="Times New Roman"/>
+        </w:rPr>
+        <w:t>upsampling</w:t>
+      </w:r>
+      <w:proofErr w:type="spellEnd"/>
+      <w:r>
+        <w:rPr>
+          <w:rFonts w:ascii="Times New Roman" w:hAnsi="Times New Roman"/>
+        </w:rPr>
+        <w:t xml:space="preserve"> (when increasing the image resolution) and </w:t>
+      </w:r>
+      <w:proofErr w:type="spellStart"/>
+      <w:r>
+        <w:rPr>
+          <w:rFonts w:ascii="Times New Roman" w:hAnsi="Times New Roman"/>
+        </w:rPr>
+        <w:t>downsampling</w:t>
+      </w:r>
+      <w:proofErr w:type="spellEnd"/>
+      <w:r>
+        <w:rPr>
+          <w:rFonts w:ascii="Times New Roman" w:hAnsi="Times New Roman"/>
+        </w:rPr>
+        <w:t xml:space="preserve"> (when decreasing the image resolution). </w:t>
+      </w:r>
+      <w:r>
+        <w:rPr>
+          <w:rFonts w:ascii="Times New Roman" w:hAnsi="Times New Roman"/>
+        </w:rPr>
+        <w:t>When making the image smaller (</w:t>
+      </w:r>
+      <w:proofErr w:type="spellStart"/>
+      <w:r>
+        <w:rPr>
+          <w:rFonts w:ascii="Times New Roman" w:hAnsi="Times New Roman"/>
+        </w:rPr>
+        <w:t>downsampling</w:t>
+      </w:r>
+      <w:proofErr w:type="spellEnd"/>
+      <w:r>
+        <w:rPr>
+          <w:rFonts w:ascii="Times New Roman" w:hAnsi="Times New Roman"/>
+        </w:rPr>
+        <w:t>), pixels are dropped from the original image to create a lower resolution output. For enlarging the image (</w:t>
+      </w:r>
+      <w:proofErr w:type="spellStart"/>
+      <w:r>
+        <w:rPr>
+          <w:rFonts w:ascii="Times New Roman" w:hAnsi="Times New Roman"/>
+        </w:rPr>
+        <w:t>upsampling</w:t>
+      </w:r>
+      <w:proofErr w:type="spellEnd"/>
+      <w:r>
+        <w:rPr>
+          <w:rFonts w:ascii="Times New Roman" w:hAnsi="Times New Roman"/>
+        </w:rPr>
+        <w:t xml:space="preserve">), some pixel values are duplicated to increase the resolution. In both cases, the algorithm must decide which pixels to drop or keep. A bad decision can result in </w:t>
+      </w:r>
+      <w:proofErr w:type="spellStart"/>
+      <w:r>
+        <w:rPr>
+          <w:rFonts w:ascii="Times New Roman" w:hAnsi="Times New Roman"/>
+        </w:rPr>
+        <w:t>blockiness</w:t>
+      </w:r>
+      <w:proofErr w:type="spellEnd"/>
       <w:r>
         <w:rPr>
           <w:rFonts w:ascii="Times New Roman" w:hAnsi="Times New Roman"/>
@@ -1091,7 +1226,21 @@
         <w:rPr>
           <w:rFonts w:ascii="Times New Roman" w:hAnsi="Times New Roman"/>
         </w:rPr>
-        <w:t>This is where the filter aspect comes in. There are various interpolation types that can be applied to result in a smoother output, such as nearest neighbor, bilinear, and bicubic,</w:t>
+        <w:t xml:space="preserve">This is where the filter aspect comes in. There are various interpolation types that can be applied to result in a smoother output, such as nearest neighbor, bilinear, and </w:t>
+      </w:r>
+      <w:proofErr w:type="spellStart"/>
+      <w:r>
+        <w:rPr>
+          <w:rFonts w:ascii="Times New Roman" w:hAnsi="Times New Roman"/>
+        </w:rPr>
+        <w:t>bicubic</w:t>
+      </w:r>
+      <w:proofErr w:type="spellEnd"/>
+      <w:r>
+        <w:rPr>
+          <w:rFonts w:ascii="Times New Roman" w:hAnsi="Times New Roman"/>
+        </w:rPr>
+        <w:t>,</w:t>
       </w:r>
       <w:r>
         <w:rPr>
@@ -1344,7 +1493,19 @@
         <w:rPr>
           <w:rFonts w:ascii="Times New Roman" w:hAnsi="Times New Roman"/>
         </w:rPr>
-        <w:t xml:space="preserve">For testing, we used the classic Lena image in a 512x512 bitmap. The image is begin upsampled to 1500x1000. We chose this size as it’s not an even power of two and will definitely require use of the nearest neighbor </w:t>
+        <w:t xml:space="preserve">For testing, we used the classic Lena image in a 512x512 bitmap. The image is </w:t>
+      </w:r>
+      <w:r>
+        <w:rPr>
+          <w:rFonts w:ascii="Times New Roman" w:hAnsi="Times New Roman"/>
+        </w:rPr>
+        <w:t>being</w:t>
+      </w:r>
+      <w:r>
+        <w:rPr>
+          <w:rFonts w:ascii="Times New Roman" w:hAnsi="Times New Roman"/>
+        </w:rPr>
+        <w:t xml:space="preserve"> upsampled to 1500x1000. We chose this size as it’s not an even power of two and will definitely require use of the nearest neighbor </w:t>
       </w:r>
       <w:r>
         <w:rPr>
@@ -1438,7 +1599,7 @@
           <w:noProof/>
         </w:rPr>
         <w:drawing>
-          <wp:inline distT="0" distB="0" distL="0" distR="0" wp14:anchorId="2F7C2B99" wp14:editId="78EAE3C0">
+          <wp:inline distT="0" distB="0" distL="0" distR="0" wp14:anchorId="2F7C2B99" wp14:editId="5BFAE956">
             <wp:extent cx="5252987" cy="3222057"/>
             <wp:effectExtent l="0" t="0" r="30480" b="29210"/>
             <wp:docPr id="1" name="Chart 1"/>
@@ -1669,7 +1830,7 @@
           <w:noProof/>
         </w:rPr>
         <w:drawing>
-          <wp:inline distT="0" distB="0" distL="0" distR="0" wp14:anchorId="050BDB85" wp14:editId="081E93DD">
+          <wp:inline distT="0" distB="0" distL="0" distR="0" wp14:anchorId="050BDB85" wp14:editId="43D66BE6">
             <wp:extent cx="5252987" cy="3814011"/>
             <wp:effectExtent l="0" t="0" r="30480" b="21590"/>
             <wp:docPr id="3" name="Chart 3"/>
@@ -1701,7 +1862,25 @@
           <w:sz w:val="20"/>
           <w:szCs w:val="20"/>
         </w:rPr>
-        <w:t>Varying a single block dimension from 1 to 8 (time in milliseconds)</w:t>
+        <w:t xml:space="preserve">Varying a single </w:t>
+      </w:r>
+      <w:r>
+        <w:rPr>
+          <w:rFonts w:ascii="Times New Roman" w:hAnsi="Times New Roman"/>
+          <w:i/>
+          <w:sz w:val="20"/>
+          <w:szCs w:val="20"/>
+        </w:rPr>
+        <w:t>grid</w:t>
+      </w:r>
+      <w:r>
+        <w:rPr>
+          <w:rFonts w:ascii="Times New Roman" w:hAnsi="Times New Roman"/>
+          <w:i/>
+          <w:sz w:val="20"/>
+          <w:szCs w:val="20"/>
+        </w:rPr>
+        <w:t xml:space="preserve"> dimension from 1 to 8 (time in milliseconds)</w:t>
       </w:r>
     </w:p>
     <w:p>
@@ -1841,6 +2020,303 @@
         <w:jc w:val="both"/>
         <w:rPr>
           <w:rFonts w:ascii="Times New Roman" w:hAnsi="Times New Roman"/>
+        </w:rPr>
+      </w:pPr>
+      <w:r>
+        <w:rPr>
+          <w:rFonts w:ascii="Times New Roman" w:hAnsi="Times New Roman"/>
+        </w:rPr>
+        <w:t xml:space="preserve">Although blurring an image may seem destructive and undesirable, it can often be used to smooth out noise. It’s also a common tool in applications such as Photoshop or </w:t>
+      </w:r>
+      <w:proofErr w:type="spellStart"/>
+      <w:r>
+        <w:rPr>
+          <w:rFonts w:ascii="Times New Roman" w:hAnsi="Times New Roman"/>
+        </w:rPr>
+        <w:t>Instagram</w:t>
+      </w:r>
+      <w:proofErr w:type="spellEnd"/>
+      <w:r>
+        <w:rPr>
+          <w:rFonts w:ascii="Times New Roman" w:hAnsi="Times New Roman"/>
+        </w:rPr>
+        <w:t xml:space="preserve">. </w:t>
+      </w:r>
+      <w:r>
+        <w:rPr>
+          <w:rFonts w:ascii="Times New Roman" w:hAnsi="Times New Roman"/>
+        </w:rPr>
+        <w:t xml:space="preserve">Blurring, like most filters, is done using a window that is correlated with the original image. There are various window types that can be used for different applications, such as average, median, or Gaussian. For our purposes, we chose a simple averaging window. This works by first choosing a pixel in the image, centering the window on it, averaging the pixel values in the window, and finally replacing the chosen pixel with that average value. For example, a 9x9 window will average the chosen pixel with the surrounding 80 pixels. However, a problem arises when corners and edges are encountered as the window leaves the image. There are many ways to deal with these cases, but we decided to simply replicate the edge pixels. </w:t>
+      </w:r>
+    </w:p>
+    <w:p>
+      <w:pPr>
+        <w:ind w:left="360"/>
+        <w:jc w:val="both"/>
+        <w:rPr>
+          <w:rFonts w:ascii="Times New Roman" w:hAnsi="Times New Roman"/>
+        </w:rPr>
+      </w:pPr>
+      <w:r>
+        <w:rPr>
+          <w:rFonts w:ascii="Times New Roman" w:hAnsi="Times New Roman"/>
+        </w:rPr>
+        <w:tab/>
+        <w:t xml:space="preserve">Once we implemented the algorithm in C++, optimization and parallelization began. Again, we iterated through the image row wise to take advantage of temporal locality. Also, the work was distributed in a similar manner, by dividing the columns up and distributing them among the threads and dividing the rows and distributing them among thread blocks. We found that this gave us the best results. </w:t>
+      </w:r>
+      <w:r>
+        <w:rPr>
+          <w:rFonts w:ascii="Times New Roman" w:hAnsi="Times New Roman"/>
+        </w:rPr>
+        <w:t xml:space="preserve">This process was significantly slower. This is because the window must be iterated over. For a 9x9 window this results in 81 times as much processing. </w:t>
+      </w:r>
+    </w:p>
+    <w:p>
+      <w:pPr>
+        <w:ind w:left="360"/>
+        <w:jc w:val="both"/>
+        <w:rPr>
+          <w:rFonts w:ascii="Times New Roman" w:hAnsi="Times New Roman"/>
+          <w:b/>
+        </w:rPr>
+      </w:pPr>
+    </w:p>
+    <w:p>
+      <w:pPr>
+        <w:ind w:left="360"/>
+        <w:jc w:val="both"/>
+        <w:rPr>
+          <w:rFonts w:ascii="Times New Roman" w:hAnsi="Times New Roman"/>
+          <w:b/>
+        </w:rPr>
+      </w:pPr>
+    </w:p>
+    <w:p>
+      <w:pPr>
+        <w:ind w:left="360"/>
+        <w:jc w:val="both"/>
+        <w:rPr>
+          <w:rFonts w:ascii="Times New Roman" w:hAnsi="Times New Roman"/>
+          <w:b/>
+        </w:rPr>
+      </w:pPr>
+    </w:p>
+    <w:p>
+      <w:pPr>
+        <w:ind w:left="360"/>
+        <w:jc w:val="both"/>
+        <w:rPr>
+          <w:rFonts w:ascii="Times New Roman" w:hAnsi="Times New Roman"/>
+          <w:b/>
+        </w:rPr>
+      </w:pPr>
+    </w:p>
+    <w:p>
+      <w:pPr>
+        <w:ind w:left="360"/>
+        <w:jc w:val="both"/>
+        <w:rPr>
+          <w:rFonts w:ascii="Times New Roman" w:hAnsi="Times New Roman"/>
+          <w:b/>
+        </w:rPr>
+      </w:pPr>
+    </w:p>
+    <w:p>
+      <w:pPr>
+        <w:ind w:left="360"/>
+        <w:jc w:val="both"/>
+        <w:rPr>
+          <w:rFonts w:ascii="Times New Roman" w:hAnsi="Times New Roman"/>
+          <w:b/>
+        </w:rPr>
+      </w:pPr>
+    </w:p>
+    <w:p>
+      <w:pPr>
+        <w:ind w:left="360"/>
+        <w:jc w:val="both"/>
+        <w:rPr>
+          <w:rFonts w:ascii="Times New Roman" w:hAnsi="Times New Roman"/>
+          <w:b/>
+        </w:rPr>
+      </w:pPr>
+    </w:p>
+    <w:p>
+      <w:pPr>
+        <w:ind w:left="360"/>
+        <w:jc w:val="both"/>
+        <w:rPr>
+          <w:rFonts w:ascii="Times New Roman" w:hAnsi="Times New Roman"/>
+          <w:b/>
+        </w:rPr>
+      </w:pPr>
+    </w:p>
+    <w:p>
+      <w:pPr>
+        <w:ind w:left="360"/>
+        <w:jc w:val="both"/>
+        <w:rPr>
+          <w:rFonts w:ascii="Times New Roman" w:hAnsi="Times New Roman"/>
+          <w:b/>
+        </w:rPr>
+      </w:pPr>
+    </w:p>
+    <w:p>
+      <w:pPr>
+        <w:ind w:left="360"/>
+        <w:jc w:val="both"/>
+        <w:rPr>
+          <w:rFonts w:ascii="Times New Roman" w:hAnsi="Times New Roman"/>
+          <w:b/>
+        </w:rPr>
+      </w:pPr>
+    </w:p>
+    <w:p>
+      <w:pPr>
+        <w:ind w:left="360"/>
+        <w:jc w:val="both"/>
+        <w:rPr>
+          <w:rFonts w:ascii="Times New Roman" w:hAnsi="Times New Roman"/>
+          <w:b/>
+        </w:rPr>
+      </w:pPr>
+    </w:p>
+    <w:p>
+      <w:pPr>
+        <w:ind w:left="360"/>
+        <w:jc w:val="both"/>
+        <w:rPr>
+          <w:rFonts w:ascii="Times New Roman" w:hAnsi="Times New Roman"/>
+          <w:b/>
+        </w:rPr>
+      </w:pPr>
+    </w:p>
+    <w:p>
+      <w:pPr>
+        <w:ind w:left="360"/>
+        <w:jc w:val="both"/>
+        <w:rPr>
+          <w:rFonts w:ascii="Times New Roman" w:hAnsi="Times New Roman"/>
+          <w:b/>
+        </w:rPr>
+      </w:pPr>
+    </w:p>
+    <w:p>
+      <w:pPr>
+        <w:ind w:left="360"/>
+        <w:jc w:val="both"/>
+        <w:rPr>
+          <w:rFonts w:ascii="Times New Roman" w:hAnsi="Times New Roman"/>
+          <w:b/>
+        </w:rPr>
+      </w:pPr>
+    </w:p>
+    <w:p>
+      <w:pPr>
+        <w:ind w:left="360"/>
+        <w:jc w:val="both"/>
+        <w:rPr>
+          <w:rFonts w:ascii="Times New Roman" w:hAnsi="Times New Roman"/>
+          <w:b/>
+        </w:rPr>
+      </w:pPr>
+    </w:p>
+    <w:p>
+      <w:pPr>
+        <w:ind w:left="360"/>
+        <w:jc w:val="both"/>
+        <w:rPr>
+          <w:rFonts w:ascii="Times New Roman" w:hAnsi="Times New Roman"/>
+          <w:b/>
+        </w:rPr>
+      </w:pPr>
+    </w:p>
+    <w:p>
+      <w:pPr>
+        <w:ind w:left="360"/>
+        <w:jc w:val="both"/>
+        <w:rPr>
+          <w:rFonts w:ascii="Times New Roman" w:hAnsi="Times New Roman"/>
+          <w:b/>
+        </w:rPr>
+      </w:pPr>
+    </w:p>
+    <w:p>
+      <w:pPr>
+        <w:ind w:left="360"/>
+        <w:jc w:val="both"/>
+        <w:rPr>
+          <w:rFonts w:ascii="Times New Roman" w:hAnsi="Times New Roman"/>
+          <w:b/>
+        </w:rPr>
+      </w:pPr>
+    </w:p>
+    <w:p>
+      <w:pPr>
+        <w:ind w:left="360"/>
+        <w:jc w:val="both"/>
+        <w:rPr>
+          <w:rFonts w:ascii="Times New Roman" w:hAnsi="Times New Roman"/>
+          <w:b/>
+        </w:rPr>
+      </w:pPr>
+    </w:p>
+    <w:p>
+      <w:pPr>
+        <w:ind w:left="360"/>
+        <w:jc w:val="both"/>
+        <w:rPr>
+          <w:rFonts w:ascii="Times New Roman" w:hAnsi="Times New Roman"/>
+          <w:b/>
+        </w:rPr>
+      </w:pPr>
+    </w:p>
+    <w:p>
+      <w:pPr>
+        <w:ind w:left="360"/>
+        <w:jc w:val="both"/>
+        <w:rPr>
+          <w:rFonts w:ascii="Times New Roman" w:hAnsi="Times New Roman"/>
+          <w:b/>
+        </w:rPr>
+      </w:pPr>
+    </w:p>
+    <w:p>
+      <w:pPr>
+        <w:ind w:left="360"/>
+        <w:jc w:val="both"/>
+        <w:rPr>
+          <w:rFonts w:ascii="Times New Roman" w:hAnsi="Times New Roman"/>
+          <w:b/>
+        </w:rPr>
+      </w:pPr>
+    </w:p>
+    <w:p>
+      <w:pPr>
+        <w:ind w:left="360"/>
+        <w:jc w:val="both"/>
+        <w:rPr>
+          <w:rFonts w:ascii="Times New Roman" w:hAnsi="Times New Roman"/>
+          <w:b/>
+        </w:rPr>
+      </w:pPr>
+    </w:p>
+    <w:p>
+      <w:pPr>
+        <w:ind w:left="360"/>
+        <w:jc w:val="both"/>
+        <w:rPr>
+          <w:rFonts w:ascii="Times New Roman" w:hAnsi="Times New Roman"/>
+          <w:b/>
+        </w:rPr>
+      </w:pPr>
+    </w:p>
+    <w:p>
+      <w:pPr>
+        <w:ind w:left="360"/>
+        <w:jc w:val="both"/>
+        <w:rPr>
+          <w:rFonts w:ascii="Times New Roman" w:hAnsi="Times New Roman"/>
           <w:b/>
         </w:rPr>
       </w:pPr>
@@ -1890,32 +2366,1197 @@
         <w:rPr>
           <w:rFonts w:ascii="Times New Roman" w:hAnsi="Times New Roman"/>
         </w:rPr>
-        <w:t xml:space="preserve">Running the program sequentially takes about </w:t>
-      </w:r>
-      <w:r>
-        <w:rPr>
-          <w:rFonts w:ascii="Times New Roman" w:hAnsi="Times New Roman"/>
-        </w:rPr>
-        <w:t>8996ms. Again, t</w:t>
-      </w:r>
-      <w:r>
-        <w:rPr>
-          <w:rFonts w:ascii="Times New Roman" w:hAnsi="Times New Roman"/>
-        </w:rPr>
-        <w:t>his was calculated running the CUDA program with a block siz</w:t>
-      </w:r>
-      <w:r>
-        <w:rPr>
-          <w:rFonts w:ascii="Times New Roman" w:hAnsi="Times New Roman"/>
-        </w:rPr>
-        <w:t xml:space="preserve">e of 1x1 and a grid size of 1x1 as opposed to a standard C++ program. </w:t>
-      </w:r>
-      <w:bookmarkStart w:id="0" w:name="_GoBack"/>
-      <w:bookmarkEnd w:id="0"/>
-    </w:p>
-    <w:p>
-      <w:pPr>
-        <w:ind w:left="360"/>
+        <w:t xml:space="preserve">Running the program sequentially takes about 8996ms. Again, this was calculated running the CUDA program with a block size of 1x1 and a grid size of 1x1 as opposed to a standard C++ program. </w:t>
+      </w:r>
+    </w:p>
+    <w:p>
+      <w:pPr>
+        <w:ind w:left="360" w:firstLine="360"/>
+        <w:jc w:val="both"/>
+        <w:rPr>
+          <w:rFonts w:ascii="Times New Roman" w:hAnsi="Times New Roman"/>
+        </w:rPr>
+      </w:pPr>
+      <w:r>
+        <w:rPr>
+          <w:rFonts w:ascii="Times New Roman" w:hAnsi="Times New Roman"/>
+        </w:rPr>
+        <w:t>First, the program was run while varying a single dimension of the block size from 1 to 8 and holding the grid size constant. Varying the x or y dimension resulted in similar results, shown in the graph below.</w:t>
+      </w:r>
+    </w:p>
+    <w:p>
+      <w:pPr>
+        <w:ind w:left="360"/>
+        <w:jc w:val="both"/>
+        <w:rPr>
+          <w:rFonts w:ascii="Times New Roman" w:hAnsi="Times New Roman"/>
+        </w:rPr>
+      </w:pPr>
+    </w:p>
+    <w:p>
+      <w:pPr>
+        <w:ind w:left="360"/>
+        <w:jc w:val="both"/>
+        <w:rPr>
+          <w:rFonts w:ascii="Times New Roman" w:hAnsi="Times New Roman"/>
+        </w:rPr>
+      </w:pPr>
+      <w:r>
+        <w:rPr>
+          <w:noProof/>
+        </w:rPr>
+        <w:drawing>
+          <wp:inline distT="0" distB="0" distL="0" distR="0" wp14:anchorId="516AA42E" wp14:editId="2DA8F938">
+            <wp:extent cx="5252987" cy="3391702"/>
+            <wp:effectExtent l="0" t="0" r="30480" b="37465"/>
+            <wp:docPr id="5" name="Chart 5"/>
+            <wp:cNvGraphicFramePr/>
+            <a:graphic xmlns:a="http://schemas.openxmlformats.org/drawingml/2006/main">
+              <a:graphicData uri="http://schemas.openxmlformats.org/drawingml/2006/chart">
+                <c:chart xmlns:c="http://schemas.openxmlformats.org/drawingml/2006/chart" xmlns:r="http://schemas.openxmlformats.org/officeDocument/2006/relationships" r:id="rId7"/>
+              </a:graphicData>
+            </a:graphic>
+          </wp:inline>
+        </w:drawing>
+      </w:r>
+    </w:p>
+    <w:p>
+      <w:pPr>
+        <w:ind w:left="360"/>
+        <w:jc w:val="center"/>
+        <w:rPr>
+          <w:rFonts w:ascii="Times New Roman" w:hAnsi="Times New Roman"/>
+          <w:i/>
+          <w:sz w:val="20"/>
+          <w:szCs w:val="20"/>
+        </w:rPr>
+      </w:pPr>
+      <w:r>
+        <w:rPr>
+          <w:rFonts w:ascii="Times New Roman" w:hAnsi="Times New Roman"/>
+          <w:i/>
+          <w:sz w:val="20"/>
+          <w:szCs w:val="20"/>
+        </w:rPr>
+        <w:t>Varying a single grid dimension from 1 to 8 (time in milliseconds)</w:t>
+      </w:r>
+    </w:p>
+    <w:p>
+      <w:pPr>
+        <w:ind w:left="360"/>
+        <w:jc w:val="both"/>
+        <w:rPr>
+          <w:rFonts w:ascii="Times New Roman" w:hAnsi="Times New Roman"/>
+        </w:rPr>
+      </w:pPr>
+    </w:p>
+    <w:p>
+      <w:pPr>
+        <w:ind w:left="360"/>
+        <w:jc w:val="both"/>
+        <w:rPr>
+          <w:rFonts w:ascii="Times New Roman" w:hAnsi="Times New Roman"/>
+        </w:rPr>
+      </w:pPr>
+    </w:p>
+    <w:p>
+      <w:pPr>
+        <w:ind w:left="360"/>
+        <w:jc w:val="both"/>
+        <w:rPr>
+          <w:rFonts w:ascii="Times New Roman" w:hAnsi="Times New Roman"/>
+        </w:rPr>
+      </w:pPr>
+    </w:p>
+    <w:p>
+      <w:pPr>
+        <w:ind w:left="360"/>
+        <w:jc w:val="both"/>
+        <w:rPr>
+          <w:rFonts w:ascii="Times New Roman" w:hAnsi="Times New Roman"/>
+        </w:rPr>
+      </w:pPr>
+    </w:p>
+    <w:p>
+      <w:pPr>
+        <w:ind w:left="360"/>
+        <w:jc w:val="both"/>
+        <w:rPr>
+          <w:rFonts w:ascii="Times New Roman" w:hAnsi="Times New Roman"/>
+        </w:rPr>
+      </w:pPr>
+    </w:p>
+    <w:p>
+      <w:pPr>
+        <w:ind w:left="360"/>
+        <w:jc w:val="both"/>
+        <w:rPr>
+          <w:rFonts w:ascii="Times New Roman" w:hAnsi="Times New Roman"/>
+        </w:rPr>
+      </w:pPr>
+    </w:p>
+    <w:p>
+      <w:pPr>
+        <w:ind w:left="360"/>
+        <w:jc w:val="both"/>
+        <w:rPr>
+          <w:rFonts w:ascii="Times New Roman" w:hAnsi="Times New Roman"/>
+        </w:rPr>
+      </w:pPr>
+    </w:p>
+    <w:p>
+      <w:pPr>
+        <w:ind w:left="360"/>
+        <w:jc w:val="both"/>
+        <w:rPr>
+          <w:rFonts w:ascii="Times New Roman" w:hAnsi="Times New Roman"/>
+        </w:rPr>
+      </w:pPr>
+    </w:p>
+    <w:p>
+      <w:pPr>
+        <w:ind w:left="360"/>
+        <w:jc w:val="both"/>
+        <w:rPr>
+          <w:rFonts w:ascii="Times New Roman" w:hAnsi="Times New Roman"/>
+        </w:rPr>
+      </w:pPr>
+    </w:p>
+    <w:p>
+      <w:pPr>
+        <w:ind w:left="360"/>
+        <w:jc w:val="both"/>
+        <w:rPr>
+          <w:rFonts w:ascii="Times New Roman" w:hAnsi="Times New Roman"/>
+        </w:rPr>
+      </w:pPr>
+    </w:p>
+    <w:p>
+      <w:pPr>
+        <w:ind w:left="360"/>
+        <w:jc w:val="both"/>
+        <w:rPr>
+          <w:rFonts w:ascii="Times New Roman" w:hAnsi="Times New Roman"/>
+        </w:rPr>
+      </w:pPr>
+    </w:p>
+    <w:p>
+      <w:pPr>
+        <w:ind w:left="360"/>
+        <w:jc w:val="both"/>
+        <w:rPr>
+          <w:rFonts w:ascii="Times New Roman" w:hAnsi="Times New Roman"/>
+        </w:rPr>
+      </w:pPr>
+    </w:p>
+    <w:p>
+      <w:pPr>
+        <w:ind w:left="360"/>
+        <w:jc w:val="both"/>
+        <w:rPr>
+          <w:rFonts w:ascii="Times New Roman" w:hAnsi="Times New Roman"/>
+        </w:rPr>
+      </w:pPr>
+    </w:p>
+    <w:p>
+      <w:pPr>
+        <w:ind w:left="360"/>
+        <w:jc w:val="both"/>
+        <w:rPr>
+          <w:rFonts w:ascii="Times New Roman" w:hAnsi="Times New Roman"/>
+        </w:rPr>
+      </w:pPr>
+    </w:p>
+    <w:p>
+      <w:pPr>
+        <w:ind w:left="360"/>
+        <w:jc w:val="both"/>
+        <w:rPr>
+          <w:rFonts w:ascii="Times New Roman" w:hAnsi="Times New Roman"/>
+        </w:rPr>
+      </w:pPr>
+    </w:p>
+    <w:p>
+      <w:pPr>
+        <w:ind w:left="360"/>
+        <w:jc w:val="both"/>
+        <w:rPr>
+          <w:rFonts w:ascii="Times New Roman" w:hAnsi="Times New Roman"/>
+        </w:rPr>
+      </w:pPr>
+    </w:p>
+    <w:p>
+      <w:pPr>
+        <w:ind w:left="360" w:firstLine="360"/>
+        <w:jc w:val="both"/>
+        <w:rPr>
+          <w:rFonts w:ascii="Times New Roman" w:hAnsi="Times New Roman"/>
+        </w:rPr>
+      </w:pPr>
+      <w:r>
+        <w:rPr>
+          <w:rFonts w:ascii="Times New Roman" w:hAnsi="Times New Roman"/>
+        </w:rPr>
+        <w:t xml:space="preserve">Next we did the same thing, but held the block size constant and altered the grid size. </w:t>
+      </w:r>
+      <w:proofErr w:type="gramStart"/>
+      <w:r>
+        <w:rPr>
+          <w:rFonts w:ascii="Times New Roman" w:hAnsi="Times New Roman"/>
+        </w:rPr>
+        <w:t>Varying the x or y dimension resulted in similar results, shown in the graph below.</w:t>
+      </w:r>
+      <w:proofErr w:type="gramEnd"/>
+    </w:p>
+    <w:p>
+      <w:pPr>
+        <w:ind w:left="360"/>
+        <w:jc w:val="both"/>
+        <w:rPr>
+          <w:rFonts w:ascii="Times New Roman" w:hAnsi="Times New Roman"/>
+        </w:rPr>
+      </w:pPr>
+    </w:p>
+    <w:p>
+      <w:pPr>
+        <w:ind w:left="360"/>
+        <w:jc w:val="both"/>
+        <w:rPr>
+          <w:rFonts w:ascii="Times New Roman" w:hAnsi="Times New Roman"/>
+        </w:rPr>
+      </w:pPr>
+      <w:r>
+        <w:rPr>
+          <w:noProof/>
+        </w:rPr>
+        <w:drawing>
+          <wp:inline distT="0" distB="0" distL="0" distR="0" wp14:anchorId="159F66AB" wp14:editId="466DA8D8">
+            <wp:extent cx="5252987" cy="3069256"/>
+            <wp:effectExtent l="0" t="0" r="30480" b="29845"/>
+            <wp:docPr id="7" name="Chart 7"/>
+            <wp:cNvGraphicFramePr/>
+            <a:graphic xmlns:a="http://schemas.openxmlformats.org/drawingml/2006/main">
+              <a:graphicData uri="http://schemas.openxmlformats.org/drawingml/2006/chart">
+                <c:chart xmlns:c="http://schemas.openxmlformats.org/drawingml/2006/chart" xmlns:r="http://schemas.openxmlformats.org/officeDocument/2006/relationships" r:id="rId8"/>
+              </a:graphicData>
+            </a:graphic>
+          </wp:inline>
+        </w:drawing>
+      </w:r>
+    </w:p>
+    <w:p>
+      <w:pPr>
+        <w:ind w:left="360"/>
+        <w:jc w:val="center"/>
+        <w:rPr>
+          <w:rFonts w:ascii="Times New Roman" w:hAnsi="Times New Roman"/>
+          <w:i/>
+          <w:sz w:val="20"/>
+          <w:szCs w:val="20"/>
+        </w:rPr>
+      </w:pPr>
+      <w:r>
+        <w:rPr>
+          <w:rFonts w:ascii="Times New Roman" w:hAnsi="Times New Roman"/>
+          <w:i/>
+          <w:sz w:val="20"/>
+          <w:szCs w:val="20"/>
+        </w:rPr>
+        <w:t>Varying a single grid dimension from 1 to 8 (time in milliseconds)</w:t>
+      </w:r>
+    </w:p>
+    <w:p>
+      <w:pPr>
+        <w:ind w:left="360"/>
+        <w:jc w:val="both"/>
+        <w:rPr>
+          <w:rFonts w:ascii="Times New Roman" w:hAnsi="Times New Roman"/>
+        </w:rPr>
+      </w:pPr>
+    </w:p>
+    <w:p>
+      <w:pPr>
+        <w:ind w:left="360"/>
+        <w:jc w:val="both"/>
+        <w:rPr>
+          <w:rFonts w:ascii="Times New Roman" w:hAnsi="Times New Roman"/>
+        </w:rPr>
+      </w:pPr>
+      <w:r>
+        <w:rPr>
+          <w:rFonts w:ascii="Times New Roman" w:hAnsi="Times New Roman"/>
+        </w:rPr>
+        <w:t>Again, when changing the grid dimension we saw a much bigger speedup than when changing the block dimension. This is most likely due to the fact that each block has it’s own memory. When increasing threads within a single block, the memory is filling up and global memory must be accessed. However, the processing time is much higher for blur than for resize. Therefore, when changing from many threads to many blocks, we didn’</w:t>
+      </w:r>
+      <w:r>
+        <w:rPr>
+          <w:rFonts w:ascii="Times New Roman" w:hAnsi="Times New Roman"/>
+        </w:rPr>
+        <w:t>t see as great of speedup</w:t>
+      </w:r>
+      <w:r>
+        <w:rPr>
+          <w:rFonts w:ascii="Times New Roman" w:hAnsi="Times New Roman"/>
+        </w:rPr>
+        <w:t xml:space="preserve">. </w:t>
+      </w:r>
+    </w:p>
+    <w:p>
+      <w:pPr>
+        <w:ind w:left="360"/>
+        <w:jc w:val="both"/>
+        <w:rPr>
+          <w:rFonts w:ascii="Times New Roman" w:hAnsi="Times New Roman"/>
+        </w:rPr>
+      </w:pPr>
+    </w:p>
+    <w:p>
+      <w:pPr>
+        <w:ind w:left="360"/>
+        <w:jc w:val="both"/>
+        <w:rPr>
+          <w:rFonts w:ascii="Times New Roman" w:hAnsi="Times New Roman"/>
+        </w:rPr>
+      </w:pPr>
+      <w:r>
+        <w:rPr>
+          <w:rFonts w:ascii="Times New Roman" w:hAnsi="Times New Roman"/>
+        </w:rPr>
+        <w:t xml:space="preserve">Note: We also tested dimensions that resulted in the same number of blocks/threads and got similar results. </w:t>
+      </w:r>
+    </w:p>
+    <w:p>
+      <w:pPr>
+        <w:ind w:left="360"/>
+        <w:jc w:val="both"/>
+        <w:rPr>
+          <w:rFonts w:ascii="Times New Roman" w:hAnsi="Times New Roman"/>
+        </w:rPr>
+      </w:pPr>
+    </w:p>
+    <w:p>
+      <w:pPr>
+        <w:ind w:left="360"/>
+        <w:jc w:val="both"/>
+        <w:rPr>
+          <w:rFonts w:ascii="Times New Roman" w:hAnsi="Times New Roman"/>
+        </w:rPr>
+      </w:pPr>
+    </w:p>
+    <w:p>
+      <w:pPr>
+        <w:ind w:left="360"/>
+        <w:jc w:val="both"/>
+        <w:rPr>
+          <w:rFonts w:ascii="Times New Roman" w:hAnsi="Times New Roman"/>
+        </w:rPr>
+      </w:pPr>
+    </w:p>
+    <w:p>
+      <w:pPr>
+        <w:ind w:left="360"/>
+        <w:jc w:val="both"/>
+        <w:rPr>
+          <w:rFonts w:ascii="Times New Roman" w:hAnsi="Times New Roman"/>
+        </w:rPr>
+      </w:pPr>
+    </w:p>
+    <w:p>
+      <w:pPr>
+        <w:ind w:left="360"/>
+        <w:jc w:val="both"/>
+        <w:rPr>
+          <w:rFonts w:ascii="Times New Roman" w:hAnsi="Times New Roman"/>
+        </w:rPr>
+      </w:pPr>
+    </w:p>
+    <w:p>
+      <w:pPr>
+        <w:ind w:left="360"/>
+        <w:jc w:val="both"/>
+        <w:rPr>
+          <w:rFonts w:ascii="Times New Roman" w:hAnsi="Times New Roman"/>
+        </w:rPr>
+      </w:pPr>
+    </w:p>
+    <w:p>
+      <w:pPr>
+        <w:ind w:left="360"/>
+        <w:jc w:val="both"/>
+        <w:rPr>
+          <w:rFonts w:ascii="Times New Roman" w:hAnsi="Times New Roman"/>
+        </w:rPr>
+      </w:pPr>
+    </w:p>
+    <w:p>
+      <w:pPr>
+        <w:ind w:left="360"/>
+        <w:jc w:val="both"/>
+        <w:rPr>
+          <w:rFonts w:ascii="Times New Roman" w:hAnsi="Times New Roman"/>
+        </w:rPr>
+      </w:pPr>
+    </w:p>
+    <w:p>
+      <w:pPr>
+        <w:ind w:left="360"/>
+        <w:jc w:val="both"/>
+        <w:rPr>
+          <w:rFonts w:ascii="Times New Roman" w:hAnsi="Times New Roman"/>
+        </w:rPr>
+      </w:pPr>
+    </w:p>
+    <w:p>
+      <w:pPr>
+        <w:ind w:left="360"/>
+        <w:jc w:val="both"/>
+        <w:rPr>
+          <w:rFonts w:ascii="Times New Roman" w:hAnsi="Times New Roman"/>
+        </w:rPr>
+      </w:pPr>
+    </w:p>
+    <w:p>
+      <w:pPr>
+        <w:ind w:left="360"/>
+        <w:jc w:val="both"/>
+        <w:rPr>
+          <w:rFonts w:ascii="Times New Roman" w:hAnsi="Times New Roman"/>
+        </w:rPr>
+      </w:pPr>
+    </w:p>
+    <w:p>
+      <w:pPr>
+        <w:ind w:left="360"/>
+        <w:jc w:val="both"/>
+        <w:rPr>
+          <w:rFonts w:ascii="Times New Roman" w:hAnsi="Times New Roman"/>
+        </w:rPr>
+      </w:pPr>
+    </w:p>
+    <w:p>
+      <w:pPr>
+        <w:ind w:left="360"/>
+        <w:jc w:val="both"/>
+        <w:rPr>
+          <w:rFonts w:ascii="Times New Roman" w:hAnsi="Times New Roman"/>
+        </w:rPr>
+      </w:pPr>
+    </w:p>
+    <w:p>
+      <w:pPr>
+        <w:jc w:val="both"/>
+        <w:rPr>
+          <w:rFonts w:ascii="Times New Roman" w:hAnsi="Times New Roman"/>
+          <w:b/>
+        </w:rPr>
+      </w:pPr>
+    </w:p>
+    <w:p>
+      <w:pPr>
+        <w:jc w:val="both"/>
+        <w:rPr>
+          <w:rFonts w:ascii="Times New Roman" w:hAnsi="Times New Roman"/>
+          <w:b/>
+        </w:rPr>
+      </w:pPr>
+      <w:r>
+        <w:rPr>
+          <w:rFonts w:ascii="Times New Roman" w:hAnsi="Times New Roman"/>
+          <w:b/>
+        </w:rPr>
+        <w:t>Swirl</w:t>
+      </w:r>
+    </w:p>
+    <w:p>
+      <w:pPr>
+        <w:ind w:left="360"/>
+        <w:jc w:val="both"/>
+        <w:rPr>
+          <w:rFonts w:ascii="Times New Roman" w:hAnsi="Times New Roman"/>
+        </w:rPr>
+      </w:pPr>
+      <w:r>
+        <w:rPr>
+          <w:rFonts w:ascii="Times New Roman" w:hAnsi="Times New Roman"/>
+          <w:b/>
+        </w:rPr>
+        <w:tab/>
+      </w:r>
+      <w:r>
+        <w:rPr>
+          <w:rFonts w:ascii="Times New Roman" w:hAnsi="Times New Roman"/>
+        </w:rPr>
+        <w:t xml:space="preserve">The Swirl code uses the method of UV mapping to distort an image. A UV mapping is the 3D modeling process of making a 2D image representation of a 3D model. This process projects a texture map onto a 3D object. The letters "U" and "V" denote the axes of the 2D texture because "X", "y" </w:t>
+      </w:r>
+      <w:proofErr w:type="gramStart"/>
+      <w:r>
+        <w:rPr>
+          <w:rFonts w:ascii="Times New Roman" w:hAnsi="Times New Roman"/>
+        </w:rPr>
+        <w:t>and :z</w:t>
+      </w:r>
+      <w:proofErr w:type="gramEnd"/>
+      <w:r>
+        <w:rPr>
+          <w:rFonts w:ascii="Times New Roman" w:hAnsi="Times New Roman"/>
+        </w:rPr>
+        <w:t xml:space="preserve">: are already used to denote the axes of the 3D object in model space. Image bitmaps usually have the upper left hand pixel at </w:t>
+      </w:r>
+      <w:proofErr w:type="gramStart"/>
+      <w:r>
+        <w:rPr>
+          <w:rFonts w:ascii="Times New Roman" w:hAnsi="Times New Roman"/>
+        </w:rPr>
+        <w:t>coordinate(</w:t>
+      </w:r>
+      <w:proofErr w:type="gramEnd"/>
+      <w:r>
+        <w:rPr>
+          <w:rFonts w:ascii="Times New Roman" w:hAnsi="Times New Roman"/>
+        </w:rPr>
+        <w:t xml:space="preserve">0,0) and the lower right pixel at (width-1,height-1). Since a UV map effectively provides an alternate </w:t>
+      </w:r>
+      <w:r>
+        <w:rPr>
+          <w:rFonts w:ascii="Times New Roman" w:hAnsi="Times New Roman"/>
+        </w:rPr>
+        <w:t>coordinate</w:t>
+      </w:r>
+      <w:r>
+        <w:rPr>
+          <w:rFonts w:ascii="Times New Roman" w:hAnsi="Times New Roman"/>
+        </w:rPr>
+        <w:t xml:space="preserve"> system for an image it is ideal for image distortion. When using a UV map, one has complete control over what they want their alternate coordinate system to be. In this code, we center the image at (0,0). The map rotates the pixels more toward the center of the image and quickly decreases the oration effect the farther the pixel is away from the center of the center of the map. The basic steps to this process are as followed:</w:t>
+      </w:r>
+    </w:p>
+    <w:p>
+      <w:pPr>
+        <w:ind w:left="360"/>
+        <w:jc w:val="both"/>
+        <w:rPr>
+          <w:rFonts w:ascii="Times New Roman" w:hAnsi="Times New Roman"/>
+        </w:rPr>
+      </w:pPr>
+    </w:p>
+    <w:p>
+      <w:pPr>
+        <w:ind w:left="360"/>
+        <w:jc w:val="both"/>
+        <w:rPr>
+          <w:rFonts w:ascii="Times New Roman" w:hAnsi="Times New Roman"/>
+        </w:rPr>
+      </w:pPr>
+      <w:r>
+        <w:rPr>
+          <w:rFonts w:ascii="Times New Roman" w:hAnsi="Times New Roman"/>
+        </w:rPr>
+        <w:t>1.</w:t>
+      </w:r>
+      <w:r>
+        <w:rPr>
+          <w:rFonts w:ascii="Times New Roman" w:hAnsi="Times New Roman"/>
+        </w:rPr>
+        <w:t xml:space="preserve"> </w:t>
+      </w:r>
+      <w:r>
+        <w:rPr>
+          <w:rFonts w:ascii="Times New Roman" w:hAnsi="Times New Roman"/>
+        </w:rPr>
+        <w:t>Create a copy of the original bitmap. Because the pixels we alter earlier on may be used for the calculation of pixels later, we must copy the original bitmap so we don’t accidentally corrupt our final image.</w:t>
+      </w:r>
+    </w:p>
+    <w:p>
+      <w:pPr>
+        <w:ind w:left="360"/>
+        <w:jc w:val="both"/>
+        <w:rPr>
+          <w:rFonts w:ascii="Times New Roman" w:hAnsi="Times New Roman"/>
+        </w:rPr>
+      </w:pPr>
+    </w:p>
+    <w:p>
+      <w:pPr>
+        <w:ind w:left="360"/>
+        <w:jc w:val="both"/>
+        <w:rPr>
+          <w:rFonts w:ascii="Times New Roman" w:hAnsi="Times New Roman"/>
+        </w:rPr>
+      </w:pPr>
+      <w:r>
+        <w:rPr>
+          <w:rFonts w:ascii="Times New Roman" w:hAnsi="Times New Roman"/>
+        </w:rPr>
+        <w:t>2.</w:t>
+      </w:r>
+      <w:r>
+        <w:rPr>
+          <w:rFonts w:ascii="Times New Roman" w:hAnsi="Times New Roman"/>
+        </w:rPr>
+        <w:t xml:space="preserve"> </w:t>
+      </w:r>
+      <w:r>
+        <w:rPr>
+          <w:rFonts w:ascii="Times New Roman" w:hAnsi="Times New Roman"/>
+        </w:rPr>
+        <w:t>For each pixel, perform steps 3 through 9</w:t>
+      </w:r>
+    </w:p>
+    <w:p>
+      <w:pPr>
+        <w:ind w:left="360"/>
+        <w:jc w:val="both"/>
+        <w:rPr>
+          <w:rFonts w:ascii="Times New Roman" w:hAnsi="Times New Roman"/>
+        </w:rPr>
+      </w:pPr>
+    </w:p>
+    <w:p>
+      <w:pPr>
+        <w:ind w:left="360"/>
+        <w:jc w:val="both"/>
+        <w:rPr>
+          <w:rFonts w:ascii="Times New Roman" w:hAnsi="Times New Roman"/>
+        </w:rPr>
+      </w:pPr>
+      <w:r>
+        <w:rPr>
+          <w:rFonts w:ascii="Times New Roman" w:hAnsi="Times New Roman"/>
+        </w:rPr>
+        <w:t>3.</w:t>
+      </w:r>
+      <w:r>
+        <w:rPr>
+          <w:rFonts w:ascii="Times New Roman" w:hAnsi="Times New Roman"/>
+        </w:rPr>
+        <w:t xml:space="preserve"> </w:t>
+      </w:r>
+      <w:r>
+        <w:rPr>
+          <w:rFonts w:ascii="Times New Roman" w:hAnsi="Times New Roman"/>
+        </w:rPr>
+        <w:t>Transform pixel into UV space</w:t>
+      </w:r>
+    </w:p>
+    <w:p>
+      <w:pPr>
+        <w:ind w:left="360"/>
+        <w:jc w:val="both"/>
+        <w:rPr>
+          <w:rFonts w:ascii="Times New Roman" w:hAnsi="Times New Roman"/>
+        </w:rPr>
+      </w:pPr>
+    </w:p>
+    <w:p>
+      <w:pPr>
+        <w:ind w:left="360"/>
+        <w:jc w:val="both"/>
+        <w:rPr>
+          <w:rFonts w:ascii="Times New Roman" w:hAnsi="Times New Roman"/>
+        </w:rPr>
+      </w:pPr>
+      <w:r>
+        <w:rPr>
+          <w:rFonts w:ascii="Times New Roman" w:hAnsi="Times New Roman"/>
+        </w:rPr>
+        <w:t>4.</w:t>
+      </w:r>
+      <w:r>
+        <w:rPr>
+          <w:rFonts w:ascii="Times New Roman" w:hAnsi="Times New Roman"/>
+        </w:rPr>
+        <w:t xml:space="preserve"> </w:t>
+      </w:r>
+      <w:r>
+        <w:rPr>
+          <w:rFonts w:ascii="Times New Roman" w:hAnsi="Times New Roman"/>
+        </w:rPr>
+        <w:t>Determine the distance to the center of the UV map</w:t>
+      </w:r>
+    </w:p>
+    <w:p>
+      <w:pPr>
+        <w:ind w:left="360"/>
+        <w:jc w:val="both"/>
+        <w:rPr>
+          <w:rFonts w:ascii="Times New Roman" w:hAnsi="Times New Roman"/>
+        </w:rPr>
+      </w:pPr>
+    </w:p>
+    <w:p>
+      <w:pPr>
+        <w:ind w:left="360"/>
+        <w:jc w:val="both"/>
+        <w:rPr>
+          <w:rFonts w:ascii="Times New Roman" w:hAnsi="Times New Roman"/>
+        </w:rPr>
+      </w:pPr>
+      <w:r>
+        <w:rPr>
+          <w:rFonts w:ascii="Times New Roman" w:hAnsi="Times New Roman"/>
+        </w:rPr>
+        <w:t>5.</w:t>
+      </w:r>
+      <w:r>
+        <w:rPr>
+          <w:rFonts w:ascii="Times New Roman" w:hAnsi="Times New Roman"/>
+        </w:rPr>
+        <w:t xml:space="preserve"> </w:t>
+      </w:r>
+      <w:r>
+        <w:rPr>
+          <w:rFonts w:ascii="Times New Roman" w:hAnsi="Times New Roman"/>
+        </w:rPr>
+        <w:t>Use that distance and an input factor to determine how many radians to rotate the pixel by</w:t>
+      </w:r>
+    </w:p>
+    <w:p>
+      <w:pPr>
+        <w:ind w:left="360"/>
+        <w:jc w:val="both"/>
+        <w:rPr>
+          <w:rFonts w:ascii="Times New Roman" w:hAnsi="Times New Roman"/>
+        </w:rPr>
+      </w:pPr>
+    </w:p>
+    <w:p>
+      <w:pPr>
+        <w:ind w:left="360"/>
+        <w:jc w:val="both"/>
+        <w:rPr>
+          <w:rFonts w:ascii="Times New Roman" w:hAnsi="Times New Roman"/>
+        </w:rPr>
+      </w:pPr>
+      <w:r>
+        <w:rPr>
+          <w:rFonts w:ascii="Times New Roman" w:hAnsi="Times New Roman"/>
+        </w:rPr>
+        <w:t>6.</w:t>
+      </w:r>
+      <w:r>
+        <w:rPr>
+          <w:rFonts w:ascii="Times New Roman" w:hAnsi="Times New Roman"/>
+        </w:rPr>
+        <w:t xml:space="preserve"> </w:t>
+      </w:r>
+      <w:r>
+        <w:rPr>
+          <w:rFonts w:ascii="Times New Roman" w:hAnsi="Times New Roman"/>
+        </w:rPr>
+        <w:t>Rotate the pixel coordinates in UV space around the center of the UV map using trigonometric functions sin and cos.</w:t>
+      </w:r>
+    </w:p>
+    <w:p>
+      <w:pPr>
+        <w:ind w:left="360"/>
+        <w:jc w:val="both"/>
+        <w:rPr>
+          <w:rFonts w:ascii="Times New Roman" w:hAnsi="Times New Roman"/>
+        </w:rPr>
+      </w:pPr>
+    </w:p>
+    <w:p>
+      <w:pPr>
+        <w:ind w:left="360"/>
+        <w:jc w:val="both"/>
+        <w:rPr>
+          <w:rFonts w:ascii="Times New Roman" w:hAnsi="Times New Roman"/>
+        </w:rPr>
+      </w:pPr>
+      <w:r>
+        <w:rPr>
+          <w:rFonts w:ascii="Times New Roman" w:hAnsi="Times New Roman"/>
+        </w:rPr>
+        <w:t>7.</w:t>
+      </w:r>
+      <w:r>
+        <w:rPr>
+          <w:rFonts w:ascii="Times New Roman" w:hAnsi="Times New Roman"/>
+        </w:rPr>
+        <w:t xml:space="preserve"> </w:t>
+      </w:r>
+      <w:r>
+        <w:rPr>
+          <w:rFonts w:ascii="Times New Roman" w:hAnsi="Times New Roman"/>
+        </w:rPr>
+        <w:t>Transform UV coordinates back into bitmap coordinates.</w:t>
+      </w:r>
+    </w:p>
+    <w:p>
+      <w:pPr>
+        <w:ind w:left="360"/>
+        <w:jc w:val="both"/>
+        <w:rPr>
+          <w:rFonts w:ascii="Times New Roman" w:hAnsi="Times New Roman"/>
+        </w:rPr>
+      </w:pPr>
+    </w:p>
+    <w:p>
+      <w:pPr>
+        <w:ind w:left="360"/>
+        <w:jc w:val="both"/>
+        <w:rPr>
+          <w:rFonts w:ascii="Times New Roman" w:hAnsi="Times New Roman"/>
+        </w:rPr>
+      </w:pPr>
+      <w:r>
+        <w:rPr>
+          <w:rFonts w:ascii="Times New Roman" w:hAnsi="Times New Roman"/>
+        </w:rPr>
+        <w:t>8.</w:t>
+      </w:r>
+      <w:r>
+        <w:rPr>
+          <w:rFonts w:ascii="Times New Roman" w:hAnsi="Times New Roman"/>
+        </w:rPr>
+        <w:t xml:space="preserve"> </w:t>
+      </w:r>
+      <w:r>
+        <w:rPr>
+          <w:rFonts w:ascii="Times New Roman" w:hAnsi="Times New Roman"/>
+        </w:rPr>
+        <w:t>Clamp the x and y values such that they lie in a valid region in your bitmap.</w:t>
+      </w:r>
+    </w:p>
+    <w:p>
+      <w:pPr>
+        <w:ind w:left="360"/>
+        <w:jc w:val="both"/>
+        <w:rPr>
+          <w:rFonts w:ascii="Times New Roman" w:hAnsi="Times New Roman"/>
+        </w:rPr>
+      </w:pPr>
+    </w:p>
+    <w:p>
+      <w:pPr>
+        <w:ind w:left="360"/>
+        <w:jc w:val="both"/>
+        <w:rPr>
+          <w:rFonts w:ascii="Times New Roman" w:hAnsi="Times New Roman"/>
+        </w:rPr>
+      </w:pPr>
+      <w:r>
+        <w:rPr>
+          <w:rFonts w:ascii="Times New Roman" w:hAnsi="Times New Roman"/>
+        </w:rPr>
+        <w:t>9.</w:t>
+      </w:r>
+      <w:r>
+        <w:rPr>
+          <w:rFonts w:ascii="Times New Roman" w:hAnsi="Times New Roman"/>
+        </w:rPr>
+        <w:t xml:space="preserve"> </w:t>
+      </w:r>
+      <w:r>
+        <w:rPr>
+          <w:rFonts w:ascii="Times New Roman" w:hAnsi="Times New Roman"/>
+        </w:rPr>
+        <w:t xml:space="preserve">This final calculated pixel will act as the source color for the current pixel selected in </w:t>
+      </w:r>
+      <w:proofErr w:type="gramStart"/>
+      <w:r>
+        <w:rPr>
+          <w:rFonts w:ascii="Times New Roman" w:hAnsi="Times New Roman"/>
+        </w:rPr>
+        <w:t>the for</w:t>
+      </w:r>
+      <w:proofErr w:type="gramEnd"/>
+      <w:r>
+        <w:rPr>
+          <w:rFonts w:ascii="Times New Roman" w:hAnsi="Times New Roman"/>
+        </w:rPr>
+        <w:t xml:space="preserve"> loop. Set the color of the current selected pixel to the color of the calculated pixel coordinate in the copy of the original bitmap.</w:t>
+      </w:r>
+    </w:p>
+    <w:p>
+      <w:pPr>
+        <w:ind w:left="360"/>
+        <w:jc w:val="both"/>
+        <w:rPr>
+          <w:rFonts w:ascii="Times New Roman" w:hAnsi="Times New Roman"/>
+        </w:rPr>
+      </w:pPr>
+    </w:p>
+    <w:p>
+      <w:pPr>
+        <w:ind w:left="360"/>
+        <w:jc w:val="both"/>
+        <w:rPr>
+          <w:rFonts w:ascii="Times New Roman" w:hAnsi="Times New Roman"/>
+        </w:rPr>
+      </w:pPr>
+    </w:p>
+    <w:p>
+      <w:pPr>
+        <w:ind w:left="360"/>
+        <w:jc w:val="both"/>
+        <w:rPr>
+          <w:rFonts w:ascii="Times New Roman" w:hAnsi="Times New Roman"/>
+        </w:rPr>
+      </w:pPr>
+    </w:p>
+    <w:p>
+      <w:pPr>
+        <w:ind w:left="360"/>
+        <w:jc w:val="both"/>
+        <w:rPr>
+          <w:rFonts w:ascii="Times New Roman" w:hAnsi="Times New Roman"/>
+          <w:b/>
+        </w:rPr>
+      </w:pPr>
+    </w:p>
+    <w:p>
+      <w:pPr>
+        <w:ind w:left="360"/>
+        <w:jc w:val="both"/>
+        <w:rPr>
+          <w:rFonts w:ascii="Times New Roman" w:hAnsi="Times New Roman"/>
+          <w:b/>
+        </w:rPr>
+      </w:pPr>
+    </w:p>
+    <w:p>
+      <w:pPr>
+        <w:ind w:left="360"/>
+        <w:jc w:val="both"/>
+        <w:rPr>
+          <w:rFonts w:ascii="Times New Roman" w:hAnsi="Times New Roman"/>
+          <w:b/>
+        </w:rPr>
+      </w:pPr>
+    </w:p>
+    <w:p>
+      <w:pPr>
+        <w:ind w:left="360"/>
+        <w:jc w:val="both"/>
+        <w:rPr>
+          <w:rFonts w:ascii="Times New Roman" w:hAnsi="Times New Roman"/>
+          <w:b/>
+        </w:rPr>
+      </w:pPr>
+    </w:p>
+    <w:p>
+      <w:pPr>
+        <w:ind w:left="360"/>
+        <w:jc w:val="both"/>
+        <w:rPr>
+          <w:rFonts w:ascii="Times New Roman" w:hAnsi="Times New Roman"/>
+          <w:b/>
+        </w:rPr>
+      </w:pPr>
+    </w:p>
+    <w:p>
+      <w:pPr>
+        <w:ind w:left="360"/>
+        <w:jc w:val="both"/>
+        <w:rPr>
+          <w:rFonts w:ascii="Times New Roman" w:hAnsi="Times New Roman"/>
+          <w:b/>
+        </w:rPr>
+      </w:pPr>
+    </w:p>
+    <w:p>
+      <w:pPr>
+        <w:ind w:left="360"/>
+        <w:jc w:val="both"/>
+        <w:rPr>
+          <w:rFonts w:ascii="Times New Roman" w:hAnsi="Times New Roman"/>
+          <w:b/>
+        </w:rPr>
+      </w:pPr>
+      <w:r>
+        <w:rPr>
+          <w:rFonts w:ascii="Times New Roman" w:hAnsi="Times New Roman"/>
+          <w:b/>
+        </w:rPr>
+        <w:t>Testing</w:t>
+      </w:r>
+    </w:p>
+    <w:p>
+      <w:pPr>
+        <w:ind w:left="360"/>
+        <w:jc w:val="both"/>
+        <w:rPr>
+          <w:rFonts w:ascii="Times New Roman" w:hAnsi="Times New Roman"/>
+        </w:rPr>
+      </w:pPr>
+      <w:r>
+        <w:rPr>
+          <w:rFonts w:ascii="Times New Roman" w:hAnsi="Times New Roman"/>
+          <w:noProof/>
+        </w:rPr>
+        <w:drawing>
+          <wp:anchor distT="0" distB="0" distL="114300" distR="114300" simplePos="0" relativeHeight="251659264" behindDoc="0" locked="0" layoutInCell="1" allowOverlap="1" wp14:anchorId="5A25830A" wp14:editId="6C20FC15">
+            <wp:simplePos x="0" y="0"/>
+            <wp:positionH relativeFrom="column">
+              <wp:posOffset>1028700</wp:posOffset>
+            </wp:positionH>
+            <wp:positionV relativeFrom="paragraph">
+              <wp:posOffset>2156460</wp:posOffset>
+            </wp:positionV>
+            <wp:extent cx="3737610" cy="2829560"/>
+            <wp:effectExtent l="25400" t="0" r="0" b="0"/>
+            <wp:wrapTight wrapText="bothSides">
+              <wp:wrapPolygon edited="0">
+                <wp:start x="-147" y="0"/>
+                <wp:lineTo x="-147" y="21522"/>
+                <wp:lineTo x="21578" y="21522"/>
+                <wp:lineTo x="21578" y="0"/>
+                <wp:lineTo x="-147" y="0"/>
+              </wp:wrapPolygon>
+            </wp:wrapTight>
+            <wp:docPr id="2" name="Picture 1" descr="Screen Shot 2012-12-30 at 10.44.58 PM.png"/>
+            <wp:cNvGraphicFramePr>
+              <a:graphicFrameLocks xmlns:a="http://schemas.openxmlformats.org/drawingml/2006/main" noChangeAspect="1"/>
+            </wp:cNvGraphicFramePr>
+            <a:graphic xmlns:a="http://schemas.openxmlformats.org/drawingml/2006/main">
+              <a:graphicData uri="http://schemas.openxmlformats.org/drawingml/2006/picture">
+                <pic:pic xmlns:pic="http://schemas.openxmlformats.org/drawingml/2006/picture">
+                  <pic:nvPicPr>
+                    <pic:cNvPr id="0" name="Screen Shot 2012-12-30 at 10.44.58 PM.png"/>
+                    <pic:cNvPicPr/>
+                  </pic:nvPicPr>
+                  <pic:blipFill>
+                    <a:blip r:embed="rId9"/>
+                    <a:stretch>
+                      <a:fillRect/>
+                    </a:stretch>
+                  </pic:blipFill>
+                  <pic:spPr>
+                    <a:xfrm>
+                      <a:off x="0" y="0"/>
+                      <a:ext cx="3737610" cy="2829560"/>
+                    </a:xfrm>
+                    <a:prstGeom prst="rect">
+                      <a:avLst/>
+                    </a:prstGeom>
+                  </pic:spPr>
+                </pic:pic>
+              </a:graphicData>
+            </a:graphic>
+          </wp:anchor>
+        </w:drawing>
+      </w:r>
+      <w:r>
+        <w:rPr>
+          <w:rFonts w:ascii="Times New Roman" w:hAnsi="Times New Roman"/>
+        </w:rPr>
+        <w:t xml:space="preserve">A single, high definition, image can have well over 2 million pixels. Because most image processing algorithm require dozens of floating point computation per pixel, the resulting runtime will be slow even for a fast </w:t>
+      </w:r>
+      <w:proofErr w:type="spellStart"/>
+      <w:r>
+        <w:rPr>
+          <w:rFonts w:ascii="Times New Roman" w:hAnsi="Times New Roman"/>
+        </w:rPr>
+        <w:t>CPU.The</w:t>
+      </w:r>
+      <w:proofErr w:type="spellEnd"/>
+      <w:r>
+        <w:rPr>
+          <w:rFonts w:ascii="Times New Roman" w:hAnsi="Times New Roman"/>
+        </w:rPr>
+        <w:t xml:space="preserve"> CUDA implementation of this </w:t>
+      </w:r>
+      <w:proofErr w:type="gramStart"/>
+      <w:r>
+        <w:rPr>
+          <w:rFonts w:ascii="Times New Roman" w:hAnsi="Times New Roman"/>
+        </w:rPr>
+        <w:t>code(</w:t>
+      </w:r>
+      <w:proofErr w:type="gramEnd"/>
+      <w:r>
+        <w:rPr>
+          <w:rFonts w:ascii="Times New Roman" w:hAnsi="Times New Roman"/>
+        </w:rPr>
+        <w:t xml:space="preserve">As opposed to C or </w:t>
+      </w:r>
+      <w:proofErr w:type="spellStart"/>
+      <w:r>
+        <w:rPr>
+          <w:rFonts w:ascii="Times New Roman" w:hAnsi="Times New Roman"/>
+        </w:rPr>
+        <w:t>OpenMP</w:t>
+      </w:r>
+      <w:proofErr w:type="spellEnd"/>
+      <w:r>
+        <w:rPr>
+          <w:rFonts w:ascii="Times New Roman" w:hAnsi="Times New Roman"/>
+        </w:rPr>
+        <w:t xml:space="preserve">) is faster because it can create one thread per pixel. Each thread handles calculating the final color of exactly one pixel. Since images are 2D, it makes sense to have </w:t>
+      </w:r>
+      <w:proofErr w:type="gramStart"/>
+      <w:r>
+        <w:rPr>
+          <w:rFonts w:ascii="Times New Roman" w:hAnsi="Times New Roman"/>
+        </w:rPr>
+        <w:t>each thread block 2D</w:t>
+      </w:r>
+      <w:proofErr w:type="gramEnd"/>
+      <w:r>
+        <w:rPr>
+          <w:rFonts w:ascii="Times New Roman" w:hAnsi="Times New Roman"/>
+        </w:rPr>
+        <w:t xml:space="preserve"> as well. 32 x 16 is a good size because it allows each thread block to run 512 threads. Then, we create as many thread blocks in the x and y dimension as necessary to cover the entire </w:t>
+      </w:r>
+      <w:proofErr w:type="gramStart"/>
+      <w:r>
+        <w:rPr>
+          <w:rFonts w:ascii="Times New Roman" w:hAnsi="Times New Roman"/>
+        </w:rPr>
+        <w:t>image(</w:t>
+      </w:r>
+      <w:proofErr w:type="gramEnd"/>
+      <w:r>
+        <w:rPr>
+          <w:rFonts w:ascii="Times New Roman" w:hAnsi="Times New Roman"/>
+        </w:rPr>
+        <w:t>a 1024x768 image would use a grid of 32x48 thread blocks with each thread block having 32x16 threads).</w:t>
+      </w:r>
+      <w:r>
+        <w:rPr>
+          <w:rFonts w:ascii="Times New Roman" w:hAnsi="Times New Roman"/>
+        </w:rPr>
+        <w:t xml:space="preserve"> The chart below shows the difference in runtime between CUDA and Open</w:t>
+      </w:r>
+    </w:p>
+    <w:p>
+      <w:pPr>
+        <w:ind w:left="360"/>
+        <w:jc w:val="both"/>
+        <w:rPr>
+          <w:rFonts w:ascii="Times New Roman" w:hAnsi="Times New Roman"/>
+        </w:rPr>
+      </w:pPr>
+    </w:p>
+    <w:p>
+      <w:pPr>
+        <w:ind w:left="360"/>
+        <w:jc w:val="both"/>
+        <w:rPr>
+          <w:rFonts w:ascii="Times New Roman" w:hAnsi="Times New Roman"/>
+        </w:rPr>
+      </w:pPr>
+    </w:p>
+    <w:p>
+      <w:pPr>
+        <w:ind w:left="360"/>
+        <w:jc w:val="both"/>
+        <w:rPr>
+          <w:rFonts w:ascii="Times New Roman" w:hAnsi="Times New Roman"/>
+        </w:rPr>
+      </w:pPr>
+    </w:p>
+    <w:p>
+      <w:pPr>
+        <w:ind w:left="360"/>
+        <w:jc w:val="both"/>
+        <w:rPr>
+          <w:rFonts w:ascii="Times New Roman" w:hAnsi="Times New Roman"/>
+        </w:rPr>
+      </w:pPr>
+    </w:p>
+    <w:p>
+      <w:pPr>
         <w:jc w:val="both"/>
         <w:rPr>
           <w:rFonts w:ascii="Times New Roman" w:hAnsi="Times New Roman"/>
@@ -2434,13 +4075,13 @@
                   <c:v>563.38324</c:v>
                 </c:pt>
                 <c:pt idx="1">
-                  <c:v>418.281799</c:v>
+                  <c:v>418.2817989999999</c:v>
                 </c:pt>
                 <c:pt idx="2">
                   <c:v>371.175415</c:v>
                 </c:pt>
                 <c:pt idx="3">
-                  <c:v>345.720978</c:v>
+                  <c:v>345.7209779999999</c:v>
                 </c:pt>
                 <c:pt idx="4">
                   <c:v>332.260254</c:v>
@@ -2449,7 +4090,7 @@
                   <c:v>321.945801</c:v>
                 </c:pt>
                 <c:pt idx="6">
-                  <c:v>315.756317</c:v>
+                  <c:v>315.7563169999999</c:v>
                 </c:pt>
                 <c:pt idx="7">
                   <c:v>310.710205</c:v>
@@ -2467,11 +4108,11 @@
           <c:showPercent val="0"/>
           <c:showBubbleSize val="0"/>
         </c:dLbls>
-        <c:axId val="2117781368"/>
-        <c:axId val="2117784328"/>
+        <c:axId val="2114119160"/>
+        <c:axId val="2121640280"/>
       </c:scatterChart>
       <c:valAx>
-        <c:axId val="2117781368"/>
+        <c:axId val="2114119160"/>
         <c:scaling>
           <c:orientation val="minMax"/>
         </c:scaling>
@@ -2481,12 +4122,12 @@
         <c:majorTickMark val="out"/>
         <c:minorTickMark val="none"/>
         <c:tickLblPos val="nextTo"/>
-        <c:crossAx val="2117784328"/>
+        <c:crossAx val="2121640280"/>
         <c:crosses val="autoZero"/>
         <c:crossBetween val="midCat"/>
       </c:valAx>
       <c:valAx>
-        <c:axId val="2117784328"/>
+        <c:axId val="2121640280"/>
         <c:scaling>
           <c:orientation val="minMax"/>
         </c:scaling>
@@ -2497,7 +4138,7 @@
         <c:majorTickMark val="out"/>
         <c:minorTickMark val="none"/>
         <c:tickLblPos val="nextTo"/>
-        <c:crossAx val="2117781368"/>
+        <c:crossAx val="2114119160"/>
         <c:crosses val="autoZero"/>
         <c:crossBetween val="midCat"/>
       </c:valAx>
@@ -2585,7 +4226,7 @@
                 <c:formatCode>General</c:formatCode>
                 <c:ptCount val="8"/>
                 <c:pt idx="0">
-                  <c:v>563.867432</c:v>
+                  <c:v>563.8674319999999</c:v>
                 </c:pt>
                 <c:pt idx="1">
                   <c:v>285.394287</c:v>
@@ -2621,11 +4262,11 @@
           <c:showPercent val="0"/>
           <c:showBubbleSize val="0"/>
         </c:dLbls>
-        <c:axId val="2116570584"/>
-        <c:axId val="2116573544"/>
+        <c:axId val="2050900504"/>
+        <c:axId val="2121929224"/>
       </c:scatterChart>
       <c:valAx>
-        <c:axId val="2116570584"/>
+        <c:axId val="2050900504"/>
         <c:scaling>
           <c:orientation val="minMax"/>
         </c:scaling>
@@ -2635,12 +4276,12 @@
         <c:majorTickMark val="out"/>
         <c:minorTickMark val="none"/>
         <c:tickLblPos val="nextTo"/>
-        <c:crossAx val="2116573544"/>
+        <c:crossAx val="2121929224"/>
         <c:crosses val="autoZero"/>
         <c:crossBetween val="midCat"/>
       </c:valAx>
       <c:valAx>
-        <c:axId val="2116573544"/>
+        <c:axId val="2121929224"/>
         <c:scaling>
           <c:orientation val="minMax"/>
         </c:scaling>
@@ -2651,7 +4292,315 @@
         <c:majorTickMark val="out"/>
         <c:minorTickMark val="none"/>
         <c:tickLblPos val="nextTo"/>
-        <c:crossAx val="2116570584"/>
+        <c:crossAx val="2050900504"/>
+        <c:crosses val="autoZero"/>
+        <c:crossBetween val="midCat"/>
+      </c:valAx>
+    </c:plotArea>
+    <c:plotVisOnly val="1"/>
+    <c:dispBlanksAs val="gap"/>
+    <c:showDLblsOverMax val="0"/>
+  </c:chart>
+  <c:externalData r:id="rId1">
+    <c:autoUpdate val="0"/>
+  </c:externalData>
+</c:chartSpace>
+</file>
+
+<file path=word/charts/chart3.xml><?xml version="1.0" encoding="utf-8"?>
+<c:chartSpace xmlns:c="http://schemas.openxmlformats.org/drawingml/2006/chart" xmlns:a="http://schemas.openxmlformats.org/drawingml/2006/main" xmlns:r="http://schemas.openxmlformats.org/officeDocument/2006/relationships">
+  <c:date1904 val="0"/>
+  <c:lang val="en-US"/>
+  <c:roundedCorners val="0"/>
+  <mc:AlternateContent xmlns:mc="http://schemas.openxmlformats.org/markup-compatibility/2006">
+    <mc:Choice xmlns:c14="http://schemas.microsoft.com/office/drawing/2007/8/2/chart" Requires="c14">
+      <c14:style val="118"/>
+    </mc:Choice>
+    <mc:Fallback>
+      <c:style val="18"/>
+    </mc:Fallback>
+  </mc:AlternateContent>
+  <c:chart>
+    <c:autoTitleDeleted val="0"/>
+    <c:plotArea>
+      <c:layout/>
+      <c:scatterChart>
+        <c:scatterStyle val="lineMarker"/>
+        <c:varyColors val="0"/>
+        <c:ser>
+          <c:idx val="0"/>
+          <c:order val="0"/>
+          <c:spPr>
+            <a:ln w="47625">
+              <a:noFill/>
+            </a:ln>
+          </c:spPr>
+          <c:trendline>
+            <c:trendlineType val="power"/>
+            <c:dispRSqr val="0"/>
+            <c:dispEq val="0"/>
+          </c:trendline>
+          <c:xVal>
+            <c:numRef>
+              <c:f>Sheet1!$A$2:$A$9</c:f>
+              <c:numCache>
+                <c:formatCode>General</c:formatCode>
+                <c:ptCount val="8"/>
+                <c:pt idx="0">
+                  <c:v>1.0</c:v>
+                </c:pt>
+                <c:pt idx="1">
+                  <c:v>2.0</c:v>
+                </c:pt>
+                <c:pt idx="2">
+                  <c:v>3.0</c:v>
+                </c:pt>
+                <c:pt idx="3">
+                  <c:v>4.0</c:v>
+                </c:pt>
+                <c:pt idx="4">
+                  <c:v>5.0</c:v>
+                </c:pt>
+                <c:pt idx="5">
+                  <c:v>6.0</c:v>
+                </c:pt>
+                <c:pt idx="6">
+                  <c:v>7.0</c:v>
+                </c:pt>
+                <c:pt idx="7">
+                  <c:v>8.0</c:v>
+                </c:pt>
+              </c:numCache>
+            </c:numRef>
+          </c:xVal>
+          <c:yVal>
+            <c:numRef>
+              <c:f>Sheet1!$B$2:$B$9</c:f>
+              <c:numCache>
+                <c:formatCode>General</c:formatCode>
+                <c:ptCount val="8"/>
+                <c:pt idx="0">
+                  <c:v>8996.341797</c:v>
+                </c:pt>
+                <c:pt idx="1">
+                  <c:v>5069.11377</c:v>
+                </c:pt>
+                <c:pt idx="2">
+                  <c:v>3808.34375</c:v>
+                </c:pt>
+                <c:pt idx="3">
+                  <c:v>3144.701904</c:v>
+                </c:pt>
+                <c:pt idx="4">
+                  <c:v>2785.800049</c:v>
+                </c:pt>
+                <c:pt idx="5">
+                  <c:v>2529.459473</c:v>
+                </c:pt>
+                <c:pt idx="6">
+                  <c:v>2333.996582</c:v>
+                </c:pt>
+                <c:pt idx="7">
+                  <c:v>2182.471191</c:v>
+                </c:pt>
+              </c:numCache>
+            </c:numRef>
+          </c:yVal>
+          <c:smooth val="0"/>
+        </c:ser>
+        <c:dLbls>
+          <c:showLegendKey val="0"/>
+          <c:showVal val="0"/>
+          <c:showCatName val="0"/>
+          <c:showSerName val="0"/>
+          <c:showPercent val="0"/>
+          <c:showBubbleSize val="0"/>
+        </c:dLbls>
+        <c:axId val="2114033112"/>
+        <c:axId val="2102248776"/>
+      </c:scatterChart>
+      <c:valAx>
+        <c:axId val="2114033112"/>
+        <c:scaling>
+          <c:orientation val="minMax"/>
+        </c:scaling>
+        <c:delete val="0"/>
+        <c:axPos val="b"/>
+        <c:numFmt formatCode="General" sourceLinked="1"/>
+        <c:majorTickMark val="out"/>
+        <c:minorTickMark val="none"/>
+        <c:tickLblPos val="nextTo"/>
+        <c:crossAx val="2102248776"/>
+        <c:crosses val="autoZero"/>
+        <c:crossBetween val="midCat"/>
+      </c:valAx>
+      <c:valAx>
+        <c:axId val="2102248776"/>
+        <c:scaling>
+          <c:orientation val="minMax"/>
+        </c:scaling>
+        <c:delete val="0"/>
+        <c:axPos val="l"/>
+        <c:majorGridlines/>
+        <c:numFmt formatCode="General" sourceLinked="1"/>
+        <c:majorTickMark val="out"/>
+        <c:minorTickMark val="none"/>
+        <c:tickLblPos val="nextTo"/>
+        <c:crossAx val="2114033112"/>
+        <c:crosses val="autoZero"/>
+        <c:crossBetween val="midCat"/>
+      </c:valAx>
+    </c:plotArea>
+    <c:plotVisOnly val="1"/>
+    <c:dispBlanksAs val="gap"/>
+    <c:showDLblsOverMax val="0"/>
+  </c:chart>
+  <c:externalData r:id="rId1">
+    <c:autoUpdate val="0"/>
+  </c:externalData>
+</c:chartSpace>
+</file>
+
+<file path=word/charts/chart4.xml><?xml version="1.0" encoding="utf-8"?>
+<c:chartSpace xmlns:c="http://schemas.openxmlformats.org/drawingml/2006/chart" xmlns:a="http://schemas.openxmlformats.org/drawingml/2006/main" xmlns:r="http://schemas.openxmlformats.org/officeDocument/2006/relationships">
+  <c:date1904 val="0"/>
+  <c:lang val="en-US"/>
+  <c:roundedCorners val="0"/>
+  <mc:AlternateContent xmlns:mc="http://schemas.openxmlformats.org/markup-compatibility/2006">
+    <mc:Choice xmlns:c14="http://schemas.microsoft.com/office/drawing/2007/8/2/chart" Requires="c14">
+      <c14:style val="118"/>
+    </mc:Choice>
+    <mc:Fallback>
+      <c:style val="18"/>
+    </mc:Fallback>
+  </mc:AlternateContent>
+  <c:chart>
+    <c:autoTitleDeleted val="0"/>
+    <c:plotArea>
+      <c:layout/>
+      <c:scatterChart>
+        <c:scatterStyle val="lineMarker"/>
+        <c:varyColors val="0"/>
+        <c:ser>
+          <c:idx val="0"/>
+          <c:order val="0"/>
+          <c:spPr>
+            <a:ln w="47625">
+              <a:noFill/>
+            </a:ln>
+          </c:spPr>
+          <c:trendline>
+            <c:trendlineType val="power"/>
+            <c:dispRSqr val="0"/>
+            <c:dispEq val="0"/>
+          </c:trendline>
+          <c:xVal>
+            <c:numRef>
+              <c:f>Sheet1!$G$2:$G$9</c:f>
+              <c:numCache>
+                <c:formatCode>General</c:formatCode>
+                <c:ptCount val="8"/>
+                <c:pt idx="0">
+                  <c:v>1.0</c:v>
+                </c:pt>
+                <c:pt idx="1">
+                  <c:v>2.0</c:v>
+                </c:pt>
+                <c:pt idx="2">
+                  <c:v>3.0</c:v>
+                </c:pt>
+                <c:pt idx="3">
+                  <c:v>4.0</c:v>
+                </c:pt>
+                <c:pt idx="4">
+                  <c:v>5.0</c:v>
+                </c:pt>
+                <c:pt idx="5">
+                  <c:v>6.0</c:v>
+                </c:pt>
+                <c:pt idx="6">
+                  <c:v>7.0</c:v>
+                </c:pt>
+                <c:pt idx="7">
+                  <c:v>8.0</c:v>
+                </c:pt>
+              </c:numCache>
+            </c:numRef>
+          </c:xVal>
+          <c:yVal>
+            <c:numRef>
+              <c:f>Sheet1!$H$2:$H$9</c:f>
+              <c:numCache>
+                <c:formatCode>General</c:formatCode>
+                <c:ptCount val="8"/>
+                <c:pt idx="0">
+                  <c:v>8996.358397999998</c:v>
+                </c:pt>
+                <c:pt idx="1">
+                  <c:v>4500.297851999999</c:v>
+                </c:pt>
+                <c:pt idx="2">
+                  <c:v>3024.558105</c:v>
+                </c:pt>
+                <c:pt idx="3">
+                  <c:v>2251.532471</c:v>
+                </c:pt>
+                <c:pt idx="4">
+                  <c:v>1829.491699</c:v>
+                </c:pt>
+                <c:pt idx="5">
+                  <c:v>1530.890381</c:v>
+                </c:pt>
+                <c:pt idx="6">
+                  <c:v>1302.559692</c:v>
+                </c:pt>
+                <c:pt idx="7">
+                  <c:v>1126.928955</c:v>
+                </c:pt>
+              </c:numCache>
+            </c:numRef>
+          </c:yVal>
+          <c:smooth val="0"/>
+        </c:ser>
+        <c:dLbls>
+          <c:showLegendKey val="0"/>
+          <c:showVal val="0"/>
+          <c:showCatName val="0"/>
+          <c:showSerName val="0"/>
+          <c:showPercent val="0"/>
+          <c:showBubbleSize val="0"/>
+        </c:dLbls>
+        <c:axId val="2121940216"/>
+        <c:axId val="2121941640"/>
+      </c:scatterChart>
+      <c:valAx>
+        <c:axId val="2121940216"/>
+        <c:scaling>
+          <c:orientation val="minMax"/>
+        </c:scaling>
+        <c:delete val="0"/>
+        <c:axPos val="b"/>
+        <c:numFmt formatCode="General" sourceLinked="1"/>
+        <c:majorTickMark val="out"/>
+        <c:minorTickMark val="none"/>
+        <c:tickLblPos val="nextTo"/>
+        <c:crossAx val="2121941640"/>
+        <c:crosses val="autoZero"/>
+        <c:crossBetween val="midCat"/>
+      </c:valAx>
+      <c:valAx>
+        <c:axId val="2121941640"/>
+        <c:scaling>
+          <c:orientation val="minMax"/>
+        </c:scaling>
+        <c:delete val="0"/>
+        <c:axPos val="l"/>
+        <c:majorGridlines/>
+        <c:numFmt formatCode="General" sourceLinked="1"/>
+        <c:majorTickMark val="out"/>
+        <c:minorTickMark val="none"/>
+        <c:tickLblPos val="nextTo"/>
+        <c:crossAx val="2121940216"/>
         <c:crosses val="autoZero"/>
         <c:crossBetween val="midCat"/>
       </c:valAx>

</xml_diff>